<commit_message>
popup and test button exit
</commit_message>
<xml_diff>
--- a/PW#Cover-Bab5#XIIR1#03#12,13,16,30.docx
+++ b/PW#Cover-Bab5#XIIR1#03#12,13,16,30.docx
@@ -1,6 +1,6 @@
 
 <file path=word/document.xml><?xml version="1.0" encoding="utf-8"?>
-<w:document xmlns:wpc="http://schemas.microsoft.com/office/word/2010/wordprocessingCanvas" xmlns:cx="http://schemas.microsoft.com/office/drawing/2014/chartex" xmlns:cx1="http://schemas.microsoft.com/office/drawing/2015/9/8/chartex" xmlns:cx2="http://schemas.microsoft.com/office/drawing/2015/10/21/chartex" xmlns:cx3="http://schemas.microsoft.com/office/drawing/2016/5/9/chartex" xmlns:cx4="http://schemas.microsoft.com/office/drawing/2016/5/10/chartex" xmlns:cx5="http://schemas.microsoft.com/office/drawing/2016/5/11/chartex" xmlns:mc="http://schemas.openxmlformats.org/markup-compatibility/2006" xmlns:o="urn:schemas-microsoft-com:office:office" xmlns:r="http://schemas.openxmlformats.org/officeDocument/2006/relationships" xmlns:m="http://schemas.openxmlformats.org/officeDocument/2006/math" xmlns:v="urn:schemas-microsoft-com:vml" xmlns:wp14="http://schemas.microsoft.com/office/word/2010/wordprocessingDrawing" xmlns:wp="http://schemas.openxmlformats.org/drawingml/2006/wordprocessingDrawing" xmlns:w10="urn:schemas-microsoft-com:office:word" xmlns:w="http://schemas.openxmlformats.org/wordprocessingml/2006/main" xmlns:w14="http://schemas.microsoft.com/office/word/2010/wordml" xmlns:w15="http://schemas.microsoft.com/office/word/2012/wordml" xmlns:w16se="http://schemas.microsoft.com/office/word/2015/wordml/symex" xmlns:wpg="http://schemas.microsoft.com/office/word/2010/wordprocessingGroup" xmlns:wpi="http://schemas.microsoft.com/office/word/2010/wordprocessingInk" xmlns:wne="http://schemas.microsoft.com/office/word/2006/wordml" xmlns:wps="http://schemas.microsoft.com/office/word/2010/wordprocessingShape" mc:Ignorable="w14 w15 w16se wp14">
+<w:document xmlns:wpc="http://schemas.microsoft.com/office/word/2010/wordprocessingCanvas" xmlns:mc="http://schemas.openxmlformats.org/markup-compatibility/2006" xmlns:o="urn:schemas-microsoft-com:office:office" xmlns:r="http://schemas.openxmlformats.org/officeDocument/2006/relationships" xmlns:m="http://schemas.openxmlformats.org/officeDocument/2006/math" xmlns:v="urn:schemas-microsoft-com:vml" xmlns:wp14="http://schemas.microsoft.com/office/word/2010/wordprocessingDrawing" xmlns:wp="http://schemas.openxmlformats.org/drawingml/2006/wordprocessingDrawing" xmlns:w10="urn:schemas-microsoft-com:office:word" xmlns:w="http://schemas.openxmlformats.org/wordprocessingml/2006/main" xmlns:w14="http://schemas.microsoft.com/office/word/2010/wordml" xmlns:w15="http://schemas.microsoft.com/office/word/2012/wordml" xmlns:wpg="http://schemas.microsoft.com/office/word/2010/wordprocessingGroup" xmlns:wpi="http://schemas.microsoft.com/office/word/2010/wordprocessingInk" xmlns:wne="http://schemas.microsoft.com/office/word/2006/wordml" xmlns:wps="http://schemas.microsoft.com/office/word/2010/wordprocessingShape" mc:Ignorable="w14 w15 wp14">
   <w:body>
     <w:p>
       <w:pPr>
@@ -274,13 +274,7 @@
         <w:rPr>
           <w:sz w:val="28"/>
         </w:rPr>
-        <w:t xml:space="preserve">ERDA </w:t>
-      </w:r>
-      <w:r>
-        <w:rPr>
-          <w:sz w:val="28"/>
-        </w:rPr>
-        <w:t>UL’HAQ BAGIG DANA</w:t>
+        <w:t>CANDRA KHARISTA PUTRA</w:t>
       </w:r>
       <w:r>
         <w:rPr>
@@ -304,7 +298,7 @@
         <w:rPr>
           <w:sz w:val="28"/>
         </w:rPr>
-        <w:t>4337/1235.070</w:t>
+        <w:t>4314/1212.070</w:t>
       </w:r>
     </w:p>
     <w:p>
@@ -320,7 +314,13 @@
         <w:rPr>
           <w:sz w:val="28"/>
         </w:rPr>
-        <w:t>CANDRA KHARISTA PUTRA</w:t>
+        <w:t xml:space="preserve">ERDA </w:t>
+      </w:r>
+      <w:r>
+        <w:rPr>
+          <w:sz w:val="28"/>
+        </w:rPr>
+        <w:t>UL’HAQ BAGIG DANA</w:t>
       </w:r>
       <w:r>
         <w:rPr>
@@ -344,7 +344,7 @@
         <w:rPr>
           <w:sz w:val="28"/>
         </w:rPr>
-        <w:t>4314/1212.070</w:t>
+        <w:t>4337/1235.070</w:t>
       </w:r>
     </w:p>
     <w:p>
@@ -1124,7 +1124,7 @@
         <w:ind w:right="95"/>
       </w:pPr>
       <w:r>
-        <w:t>Bapak Hendra Wahyu Prasetya, S.Kom, selaku pembimbing tugas Project Work kelas XII RPL 1 dan sebagai penguji.</w:t>
+        <w:t>Bapak Hendra Wahyu Prasetya, S.Kom, selaku pembimbing tugas Project Work kelas XII RPL 1.</w:t>
       </w:r>
     </w:p>
     <w:p>
@@ -2005,164 +2005,39 @@
     <w:p>
       <w:pPr>
         <w:spacing w:line="360" w:lineRule="auto"/>
-        <w:ind w:right="95" w:firstLine="822"/>
-      </w:pPr>
-      <w:r>
-        <w:t>Secara psikologis, manusia memiliki dua otak. Yaitu otak kanan dan otak kiri. Percobaan telah menunjukkan bahwa kedua sisi otak yang berbeda berperan untuk perila</w:t>
-      </w:r>
-      <w:r>
-        <w:t>ku berpikir yang berbeda pula. Otak k</w:t>
-      </w:r>
-      <w:r>
-        <w:t>iri</w:t>
-      </w:r>
-      <w:r>
-        <w:t xml:space="preserve"> memiliki beberapa fungsi antara lain :</w:t>
-      </w:r>
-    </w:p>
-    <w:p>
-      <w:pPr>
-        <w:pStyle w:val="ListParagraph"/>
-        <w:numPr>
-          <w:ilvl w:val="0"/>
-          <w:numId w:val="14"/>
-        </w:numPr>
+        <w:ind w:left="302" w:firstLine="832"/>
+      </w:pPr>
+      <w:r>
+        <w:t xml:space="preserve">Secara psikologis, manusia memiliki dua otak. Yaitu otak kanan dan otak kiri. Percobaan telah menunjukkan bahwa kedua sisi otak yang berbeda berperan untuk perilaku berpikir yang berbeda pula. </w:t>
+      </w:r>
+      <w:r>
+        <w:t xml:space="preserve">Otak </w:t>
+      </w:r>
+      <w:bookmarkStart w:id="0" w:name="_GoBack"/>
+      <w:bookmarkEnd w:id="0"/>
+      <w:r>
+        <w:t>kanan bertanggung jawab secara acak, intuitif, holistik, menyatukan dan pemikiran subyektif. Sementara otak kiri berperan untuk berfikir logika, skuensial, rasional, analitis, dan obyektif.</w:t>
+      </w:r>
+    </w:p>
+    <w:p>
+      <w:pPr>
         <w:spacing w:line="360" w:lineRule="auto"/>
-        <w:ind w:right="95"/>
-      </w:pPr>
-      <w:r>
-        <w:t>M</w:t>
-      </w:r>
-      <w:r>
-        <w:t xml:space="preserve">engontrol tubuh bagian </w:t>
-      </w:r>
-      <w:r>
-        <w:t>k</w:t>
-      </w:r>
-      <w:r>
-        <w:t xml:space="preserve">iri </w:t>
-      </w:r>
-    </w:p>
-    <w:p>
-      <w:pPr>
-        <w:pStyle w:val="ListParagraph"/>
-        <w:numPr>
-          <w:ilvl w:val="0"/>
-          <w:numId w:val="14"/>
-        </w:numPr>
+        <w:ind w:left="302" w:firstLine="832"/>
+      </w:pPr>
+      <w:r>
+        <w:t>Orang yang menggunakan otak kiri lebih dominan, cenderung</w:t>
+      </w:r>
+      <w:r>
+        <w:t xml:space="preserve"> menggunakan logika rasional untuk mengidentifikasi penyebab masalah, dan kemudian berpikir tentang bagaimana cara mengatasinya. Pada intinya, orang yang berfikir menggunakan otak kiri adalah detail-oriented.</w:t>
+      </w:r>
+    </w:p>
+    <w:p>
+      <w:pPr>
         <w:spacing w:line="360" w:lineRule="auto"/>
-        <w:ind w:right="95"/>
-      </w:pPr>
-      <w:r>
-        <w:t xml:space="preserve">Ketrampilan angka-angka </w:t>
-      </w:r>
-    </w:p>
-    <w:p>
-      <w:pPr>
-        <w:pStyle w:val="ListParagraph"/>
-        <w:numPr>
-          <w:ilvl w:val="0"/>
-          <w:numId w:val="14"/>
-        </w:numPr>
-        <w:spacing w:line="360" w:lineRule="auto"/>
-        <w:ind w:right="95"/>
-      </w:pPr>
-      <w:r>
-        <w:t xml:space="preserve">Matematika/ketrampilan ilmiah </w:t>
-      </w:r>
-    </w:p>
-    <w:p>
-      <w:pPr>
-        <w:pStyle w:val="ListParagraph"/>
-        <w:numPr>
-          <w:ilvl w:val="0"/>
-          <w:numId w:val="14"/>
-        </w:numPr>
-        <w:spacing w:line="360" w:lineRule="auto"/>
-        <w:ind w:right="95"/>
-      </w:pPr>
-      <w:r>
-        <w:t xml:space="preserve">Menganalisa </w:t>
-      </w:r>
-    </w:p>
-    <w:p>
-      <w:pPr>
-        <w:pStyle w:val="ListParagraph"/>
-        <w:numPr>
-          <w:ilvl w:val="0"/>
-          <w:numId w:val="14"/>
-        </w:numPr>
-        <w:spacing w:line="360" w:lineRule="auto"/>
-        <w:ind w:right="95"/>
-      </w:pPr>
-      <w:r>
-        <w:t xml:space="preserve">Obyektifitas </w:t>
-      </w:r>
-    </w:p>
-    <w:p>
-      <w:pPr>
-        <w:pStyle w:val="ListParagraph"/>
-        <w:numPr>
-          <w:ilvl w:val="0"/>
-          <w:numId w:val="14"/>
-        </w:numPr>
-        <w:spacing w:line="360" w:lineRule="auto"/>
-        <w:ind w:right="95"/>
-      </w:pPr>
-      <w:r>
-        <w:t>Menuli</w:t>
-      </w:r>
-      <w:r>
-        <w:t xml:space="preserve">s </w:t>
-      </w:r>
-    </w:p>
-    <w:p>
-      <w:pPr>
-        <w:pStyle w:val="ListParagraph"/>
-        <w:numPr>
-          <w:ilvl w:val="0"/>
-          <w:numId w:val="14"/>
-        </w:numPr>
-        <w:spacing w:line="360" w:lineRule="auto"/>
-        <w:ind w:right="95"/>
-      </w:pPr>
-      <w:r>
-        <w:t xml:space="preserve">Berbicara </w:t>
-      </w:r>
-    </w:p>
-    <w:p>
-      <w:pPr>
-        <w:pStyle w:val="ListParagraph"/>
-        <w:numPr>
-          <w:ilvl w:val="0"/>
-          <w:numId w:val="14"/>
-        </w:numPr>
-        <w:spacing w:line="360" w:lineRule="auto"/>
-        <w:ind w:right="95"/>
-      </w:pPr>
-      <w:r>
-        <w:t xml:space="preserve">Logika Pertimbangan. </w:t>
-      </w:r>
-    </w:p>
-    <w:p>
-      <w:pPr>
-        <w:spacing w:line="360" w:lineRule="auto"/>
-        <w:ind w:right="95" w:firstLine="822"/>
-      </w:pPr>
-      <w:r>
-        <w:t>Menurut teori ini, otak kiri berperan untuk berfikir logika, skuensial, ra</w:t>
-      </w:r>
-      <w:r>
-        <w:t>sional, analitis, dan obyektif.</w:t>
-      </w:r>
-      <w:r>
-        <w:t xml:space="preserve"> </w:t>
-      </w:r>
-      <w:r>
-        <w:t>Menggunakan otak Kiri Orang yang lebih dominan menggunakan otak kiri lebih memilih alasan untuk segala sesuatu yang lain. Mereka menggunakan logika rasional untuk mengidentifikasi penyebab masalah, dan kemudian berpikir tentang bagaimana cara mengatasinya. Pada intinya, orang yang berfikir menggunakan otak kiri adalah detail-oriented.</w:t>
-      </w:r>
-      <w:r>
-        <w:t xml:space="preserve"> (Sumber : </w:t>
+        <w:ind w:left="302" w:firstLine="0"/>
+      </w:pPr>
+      <w:r>
+        <w:t xml:space="preserve">(Sumber : </w:t>
       </w:r>
       <w:r>
         <w:t>http://www.carakhasiatmanfaat.com/artikel/perbedaan-otak-kiri-dan-otak-kanan.html</w:t>
@@ -2177,22 +2052,76 @@
         <w:ind w:left="287" w:right="0" w:firstLine="852"/>
       </w:pPr>
       <w:r>
-        <w:t xml:space="preserve">Pada usia anak Sekolah Dasar (SD) sangat efektif untuk mengasah logika mereka. </w:t>
-      </w:r>
-      <w:r>
-        <w:t xml:space="preserve">Dan pada usia tersebut, </w:t>
-      </w:r>
-      <w:r>
-        <w:rPr>
-          <w:i/>
-        </w:rPr>
-        <w:t>game</w:t>
-      </w:r>
-      <w:r>
-        <w:t xml:space="preserve"> adalah salah satu hal baru yang diminati. </w:t>
-      </w:r>
-      <w:r>
-        <w:t xml:space="preserve">Peran guru atau orang tua sangat penting untuk mengasah logika anak. Anak-anak cenderung tertarik dengan hal baru, dan bosan dengan hal-hal yang monoton. </w:t>
+        <w:t xml:space="preserve">Usia </w:t>
+      </w:r>
+      <w:r>
+        <w:t xml:space="preserve">Sekolah Dasar (SD) </w:t>
+      </w:r>
+      <w:r>
+        <w:t xml:space="preserve">adalah usia yang </w:t>
+      </w:r>
+      <w:r>
+        <w:t>sangat efek</w:t>
+      </w:r>
+      <w:r>
+        <w:t>tif untuk mengasah logika</w:t>
+      </w:r>
+      <w:r>
+        <w:t xml:space="preserve">. </w:t>
+      </w:r>
+      <w:r>
+        <w:t xml:space="preserve">Dan pada usia tersebut, pengembangan dalam mengasah logika sangat diperlukan. </w:t>
+      </w:r>
+      <w:r>
+        <w:t xml:space="preserve">Peran </w:t>
+      </w:r>
+      <w:r>
+        <w:t xml:space="preserve">orang tua sangat </w:t>
+      </w:r>
+      <w:r>
+        <w:t>penting dalam hal ini, akan tetapi tidak semua orang tua mampu memberikan pembelajaran mengasah logika</w:t>
+      </w:r>
+      <w:r>
+        <w:t xml:space="preserve"> yang sesuai </w:t>
+      </w:r>
+      <w:r>
+        <w:t xml:space="preserve">dengan </w:t>
+      </w:r>
+      <w:r>
+        <w:t>keinginan anak, dimana pada usia i</w:t>
+      </w:r>
+      <w:r>
+        <w:t>ni tingkat ketertarikan belajar</w:t>
+      </w:r>
+      <w:r>
+        <w:t xml:space="preserve"> menurun dan mudah bosan</w:t>
+      </w:r>
+      <w:r>
+        <w:t xml:space="preserve"> terhadap bentuk pembelajaran</w:t>
+      </w:r>
+      <w:r>
+        <w:t xml:space="preserve"> - pembelajaran</w:t>
+      </w:r>
+      <w:r>
+        <w:t xml:space="preserve"> yang klasik</w:t>
+      </w:r>
+      <w:r>
+        <w:t>.</w:t>
+      </w:r>
+      <w:r>
+        <w:t xml:space="preserve"> Sehingga perlu disa</w:t>
+      </w:r>
+      <w:r>
+        <w:t>jikan pembelajaran yang menarik</w:t>
+      </w:r>
+      <w:r>
+        <w:t xml:space="preserve"> serta modern</w:t>
+      </w:r>
+      <w:r>
+        <w:t>.</w:t>
+      </w:r>
+      <w:r>
+        <w:t xml:space="preserve"> </w:t>
       </w:r>
     </w:p>
     <w:p>
@@ -2207,10 +2136,13 @@
         <w:t>lajaran yang sesuai dengan ketertarikan mereka</w:t>
       </w:r>
       <w:r>
-        <w:t xml:space="preserve">. Kami mencoba </w:t>
-      </w:r>
-      <w:r>
-        <w:t xml:space="preserve">memadukan keduanya dengan </w:t>
+        <w:t xml:space="preserve">. </w:t>
+      </w:r>
+      <w:r>
+        <w:t>Penulis</w:t>
+      </w:r>
+      <w:r>
+        <w:t xml:space="preserve"> mencoba </w:t>
       </w:r>
       <w:r>
         <w:t xml:space="preserve">membuat </w:t>
@@ -2222,13 +2154,19 @@
         <w:t>game</w:t>
       </w:r>
       <w:r>
-        <w:t xml:space="preserve"> yang dapat mengasah logika mereka</w:t>
-      </w:r>
-      <w:r>
-        <w:t xml:space="preserve"> yang </w:t>
-      </w:r>
-      <w:r>
-        <w:t xml:space="preserve"> kami </w:t>
+        <w:t xml:space="preserve"> yang dapat </w:t>
+      </w:r>
+      <w:r>
+        <w:t xml:space="preserve">membantu dalam pembelajaran </w:t>
+      </w:r>
+      <w:r>
+        <w:t xml:space="preserve">mengasah logika </w:t>
+      </w:r>
+      <w:r>
+        <w:t xml:space="preserve">yang </w:t>
+      </w:r>
+      <w:r>
+        <w:t>di</w:t>
       </w:r>
       <w:r>
         <w:t xml:space="preserve">wujudkan dalam bentuk aplikasi </w:t>
@@ -2254,7 +2192,6 @@
         </w:rPr>
       </w:pPr>
       <w:r>
-        <w:lastRenderedPageBreak/>
         <w:t xml:space="preserve">Berdasarkan hal tersebut, kami mengambil judul </w:t>
       </w:r>
       <w:r>
@@ -2268,7 +2205,7 @@
           <w:b/>
           <w:szCs w:val="24"/>
         </w:rPr>
-        <w:t xml:space="preserve">APLIKASI EDUKASI  LOGIKA “GO TUK TUK” </w:t>
+        <w:t xml:space="preserve">Aplikasi Edukasi  Logika “Go Tuk Tuk” </w:t>
       </w:r>
       <w:r>
         <w:rPr>
@@ -2276,14 +2213,14 @@
           <w:i/>
           <w:szCs w:val="24"/>
         </w:rPr>
-        <w:t>MULTI – PLATFORM</w:t>
+        <w:t>Multi – Platform</w:t>
       </w:r>
       <w:r>
         <w:rPr>
           <w:b/>
           <w:szCs w:val="24"/>
         </w:rPr>
-        <w:t xml:space="preserve"> MENGGUNAKAN UNITY UNTUK ANAK SEKOLAH DASAR</w:t>
+        <w:t xml:space="preserve"> Menggunakan Unity Untuk Anak Sekolah Dasar</w:t>
       </w:r>
       <w:r>
         <w:rPr>
@@ -2337,6 +2274,7 @@
         <w:jc w:val="left"/>
       </w:pPr>
       <w:r>
+        <w:lastRenderedPageBreak/>
         <w:t>Berdasa</w:t>
       </w:r>
       <w:r>
@@ -2350,41 +2288,25 @@
       </w:r>
       <w:r>
         <w:rPr>
-          <w:b/>
           <w:szCs w:val="24"/>
         </w:rPr>
-        <w:t>“</w:t>
-      </w:r>
-      <w:r>
-        <w:rPr>
-          <w:b/>
-          <w:szCs w:val="24"/>
-        </w:rPr>
-        <w:t xml:space="preserve">APLIKASI EDUKASI  LOGIKA “GO TUK TUK” </w:t>
-      </w:r>
-      <w:r>
-        <w:rPr>
-          <w:b/>
+        <w:t xml:space="preserve">Aplikasi Edukasi  Logika “Go Tuk Tuk” </w:t>
+      </w:r>
+      <w:r>
+        <w:rPr>
           <w:i/>
           <w:szCs w:val="24"/>
         </w:rPr>
-        <w:t>MULTI – PLATFORM</w:t>
-      </w:r>
-      <w:r>
-        <w:rPr>
-          <w:b/>
+        <w:t>Multi – Platform</w:t>
+      </w:r>
+      <w:r>
+        <w:rPr>
           <w:szCs w:val="24"/>
         </w:rPr>
-        <w:t xml:space="preserve"> MENGGUNAKAN UNITY UNTUK ANAK SEKOLAH DASAR</w:t>
-      </w:r>
-      <w:r>
-        <w:rPr>
-          <w:b/>
-        </w:rPr>
-        <w:t>”</w:t>
-      </w:r>
-      <w:r>
-        <w:t>.</w:t>
+        <w:t xml:space="preserve"> menggunakan Unity untuk Anak Sekolah Dasar?</w:t>
+      </w:r>
+      <w:r>
+        <w:t>”.</w:t>
       </w:r>
     </w:p>
     <w:p>
@@ -2419,10 +2341,22 @@
       <w:pPr>
         <w:pStyle w:val="ListParagraph"/>
         <w:spacing w:line="360" w:lineRule="auto"/>
-        <w:ind w:right="0" w:firstLine="414"/>
-      </w:pPr>
-      <w:r>
-        <w:t>Batasan-batasan yang terdapat dalam aplikasi adalah sebagai berikut :</w:t>
+        <w:ind w:left="426" w:right="0" w:firstLine="708"/>
+      </w:pPr>
+      <w:r>
+        <w:t xml:space="preserve">Batasan-batasan </w:t>
+      </w:r>
+      <w:r>
+        <w:t>masalah yang terdapat dalam A</w:t>
+      </w:r>
+      <w:r>
+        <w:t>plikasi</w:t>
+      </w:r>
+      <w:r>
+        <w:t xml:space="preserve"> Edukasi Logika “Go Tuk Tuk”</w:t>
+      </w:r>
+      <w:r>
+        <w:t xml:space="preserve"> adalah sebagai berikut :</w:t>
       </w:r>
     </w:p>
     <w:p>
@@ -2473,7 +2407,16 @@
         <w:jc w:val="left"/>
       </w:pPr>
       <w:r>
-        <w:t xml:space="preserve">Aplikasi digunakan pada perangkat </w:t>
+        <w:t xml:space="preserve">Aplikasi </w:t>
+      </w:r>
+      <w:r>
+        <w:t>dapat</w:t>
+      </w:r>
+      <w:r>
+        <w:t xml:space="preserve"> </w:t>
+      </w:r>
+      <w:r>
+        <w:t xml:space="preserve">digunakan pada perangkat </w:t>
       </w:r>
       <w:r>
         <w:rPr>
@@ -2482,7 +2425,22 @@
         <w:t>multiplatform</w:t>
       </w:r>
       <w:r>
-        <w:t xml:space="preserve"> seperti mobile, dekstop, dan web.</w:t>
+        <w:t>, khusu</w:t>
+      </w:r>
+      <w:r>
+        <w:t>s</w:t>
+      </w:r>
+      <w:r>
+        <w:t xml:space="preserve">nya </w:t>
+      </w:r>
+      <w:r>
+        <w:rPr>
+          <w:i/>
+        </w:rPr>
+        <w:t>mobile</w:t>
+      </w:r>
+      <w:r>
+        <w:t>.</w:t>
       </w:r>
     </w:p>
     <w:p>
@@ -2520,10 +2478,52 @@
       <w:pPr>
         <w:pStyle w:val="ListParagraph"/>
         <w:spacing w:line="360" w:lineRule="auto"/>
-        <w:ind w:left="1134" w:right="0" w:firstLine="0"/>
-      </w:pPr>
-      <w:r>
-        <w:t>Manfaat penilitian dari project work ini adalah sebagai berikut :</w:t>
+        <w:ind w:left="426" w:right="0" w:firstLine="708"/>
+      </w:pPr>
+      <w:r>
+        <w:t>Manfaat pene</w:t>
+      </w:r>
+      <w:r>
+        <w:t xml:space="preserve">litian dari </w:t>
+      </w:r>
+      <w:r>
+        <w:rPr>
+          <w:i/>
+        </w:rPr>
+        <w:t>Project W</w:t>
+      </w:r>
+      <w:r>
+        <w:rPr>
+          <w:i/>
+        </w:rPr>
+        <w:t>ork</w:t>
+      </w:r>
+      <w:r>
+        <w:t xml:space="preserve"> </w:t>
+      </w:r>
+      <w:r>
+        <w:t>ber</w:t>
+      </w:r>
+      <w:r>
+        <w:t>upa</w:t>
+      </w:r>
+      <w:r>
+        <w:t xml:space="preserve"> </w:t>
+      </w:r>
+      <w:r>
+        <w:rPr>
+          <w:szCs w:val="24"/>
+        </w:rPr>
+        <w:t>Aplikasi Edukasi</w:t>
+      </w:r>
+      <w:r>
+        <w:rPr>
+          <w:szCs w:val="24"/>
+        </w:rPr>
+        <w:t xml:space="preserve"> Logika </w:t>
+      </w:r>
+      <w:r>
+        <w:t>adalah sebagai berikut :</w:t>
       </w:r>
     </w:p>
     <w:p>
@@ -2538,7 +2538,64 @@
         <w:jc w:val="left"/>
       </w:pPr>
       <w:r>
-        <w:t>Memberikan pembelajaran mengasah logika.</w:t>
+        <w:t xml:space="preserve">Memberikan </w:t>
+      </w:r>
+      <w:r>
+        <w:t xml:space="preserve">kemudahan dalam </w:t>
+      </w:r>
+      <w:r>
+        <w:t>pembelajaran mengasah logika</w:t>
+      </w:r>
+      <w:r>
+        <w:t xml:space="preserve"> dengan </w:t>
+      </w:r>
+      <w:r>
+        <w:t>sistem yang menarik dan tidak membosankan</w:t>
+      </w:r>
+      <w:r>
+        <w:t>.</w:t>
+      </w:r>
+    </w:p>
+    <w:p>
+      <w:pPr>
+        <w:pStyle w:val="ListParagraph"/>
+        <w:numPr>
+          <w:ilvl w:val="0"/>
+          <w:numId w:val="13"/>
+        </w:numPr>
+        <w:spacing w:after="160" w:line="360" w:lineRule="auto"/>
+        <w:ind w:leftChars="470" w:left="1416" w:right="0" w:hangingChars="120" w:hanging="288"/>
+        <w:jc w:val="left"/>
+      </w:pPr>
+      <w:r>
+        <w:t xml:space="preserve">Mempermudah </w:t>
+      </w:r>
+      <w:r>
+        <w:t>orang tua</w:t>
+      </w:r>
+      <w:r>
+        <w:t xml:space="preserve"> dalam menyampaikan pembelajaran logika</w:t>
+      </w:r>
+      <w:r>
+        <w:t xml:space="preserve"> tanpa membuang banyak waktu</w:t>
+      </w:r>
+      <w:r>
+        <w:t>.</w:t>
+      </w:r>
+    </w:p>
+    <w:p>
+      <w:pPr>
+        <w:pStyle w:val="ListParagraph"/>
+        <w:numPr>
+          <w:ilvl w:val="0"/>
+          <w:numId w:val="13"/>
+        </w:numPr>
+        <w:spacing w:after="160" w:line="360" w:lineRule="auto"/>
+        <w:ind w:leftChars="470" w:left="1416" w:right="0" w:hangingChars="120" w:hanging="288"/>
+        <w:jc w:val="left"/>
+      </w:pPr>
+      <w:r>
+        <w:t>Sebagai alternatif media pembelajaran yang praktis.</w:t>
       </w:r>
     </w:p>
     <w:p>
@@ -2618,25 +2675,25 @@
           <w:b/>
           <w:sz w:val="32"/>
         </w:rPr>
+        <w:t>BAB II</w:t>
+      </w:r>
+    </w:p>
+    <w:p>
+      <w:pPr>
+        <w:spacing w:after="160" w:line="360" w:lineRule="auto"/>
+        <w:ind w:left="0" w:right="0" w:firstLine="0"/>
+        <w:jc w:val="center"/>
+        <w:rPr>
+          <w:b/>
+          <w:sz w:val="28"/>
+        </w:rPr>
+      </w:pPr>
+      <w:r>
+        <w:rPr>
+          <w:b/>
+          <w:sz w:val="28"/>
+        </w:rPr>
         <w:lastRenderedPageBreak/>
-        <w:t>BAB II</w:t>
-      </w:r>
-    </w:p>
-    <w:p>
-      <w:pPr>
-        <w:spacing w:after="160" w:line="360" w:lineRule="auto"/>
-        <w:ind w:left="0" w:right="0" w:firstLine="0"/>
-        <w:jc w:val="center"/>
-        <w:rPr>
-          <w:b/>
-          <w:sz w:val="28"/>
-        </w:rPr>
-      </w:pPr>
-      <w:r>
-        <w:rPr>
-          <w:b/>
-          <w:sz w:val="28"/>
-        </w:rPr>
         <w:t>KAJIAN PUSTAKA</w:t>
       </w:r>
     </w:p>
@@ -2817,7 +2874,6 @@
         <w:rPr>
           <w:b/>
         </w:rPr>
-        <w:lastRenderedPageBreak/>
         <w:t xml:space="preserve">2.2 </w:t>
       </w:r>
       <w:r>
@@ -2857,6 +2913,7 @@
           <w:szCs w:val="20"/>
           <w:shd w:val="clear" w:color="auto" w:fill="FFFFFF"/>
         </w:rPr>
+        <w:lastRenderedPageBreak/>
         <w:t>Secara bahasa game berarti permainan, maksudnya adalah tata-cara, langkah-langkah atau metode didalam bermain untuk suatu hiburan</w:t>
       </w:r>
       <w:r>
@@ -3097,16 +3154,7 @@
           <w:szCs w:val="20"/>
           <w:shd w:val="clear" w:color="auto" w:fill="FFFFFF"/>
         </w:rPr>
-        <w:t xml:space="preserve">Ini merupakan model/ object 3 dimensi yang nantinya akan anda jadikan sebagai karakter utama, bangunan, object-object seperti senjata,musuh, permukaan </w:t>
-      </w:r>
-      <w:r>
-        <w:rPr>
-          <w:color w:val="000000" w:themeColor="text1"/>
-          <w:szCs w:val="20"/>
-          <w:shd w:val="clear" w:color="auto" w:fill="FFFFFF"/>
-        </w:rPr>
-        <w:lastRenderedPageBreak/>
-        <w:t>tanah ,pohon, bukit,dll. Object 3d seperti ini bisa anda buat dengan menggunakan program seperti “3D S.Max”,”Maya”,”Hash”,dll</w:t>
+        <w:t>Ini merupakan model/ object 3 dimensi yang nantinya akan anda jadikan sebagai karakter utama, bangunan, object-object seperti senjata,musuh, permukaan tanah ,pohon, bukit,dll. Object 3d seperti ini bisa anda buat dengan menggunakan program seperti “3D S.Max”,”Maya”,”Hash”,dll</w:t>
       </w:r>
     </w:p>
     <w:p>
@@ -3130,6 +3178,7 @@
           <w:szCs w:val="20"/>
           <w:shd w:val="clear" w:color="auto" w:fill="FFFFFF"/>
         </w:rPr>
+        <w:lastRenderedPageBreak/>
         <w:t>2D Graphics</w:t>
       </w:r>
       <w:r>
@@ -3430,7 +3479,6 @@
         </w:rPr>
       </w:pPr>
       <w:r>
-        <w:lastRenderedPageBreak/>
         <w:t xml:space="preserve">(Sumber : </w:t>
       </w:r>
       <w:r>
@@ -3633,11 +3681,7 @@
         <w:t xml:space="preserve"> </w:t>
       </w:r>
       <w:r>
-        <w:t xml:space="preserve">Blender adalah gratis dan open source 3D penciptaan suite. Mendukung keseluruhan dari 3D pipa-modeling, rigging, animasi, simulasi, rendering, compositing dan pelacakan gerak, bahkan video editing dan pembuatan game. Advanced pengguna menggunakan API Blender untuk scripting Python untuk menyesuaikan aplikasi dan menulis alat-alat khusus; sering ini termasuk dalam rilis Blender masa depan. Blender cocok untuk individu dan studio kecil yang mendapatkan manfaat dari </w:t>
-      </w:r>
-      <w:r>
-        <w:lastRenderedPageBreak/>
-        <w:t>pipa terpadu dan proses pembangunan yang responsif. Contoh dari banyak proyek berbasis Blender tersedia di showcase.</w:t>
+        <w:t>Blender adalah gratis dan open source 3D penciptaan suite. Mendukung keseluruhan dari 3D pipa-modeling, rigging, animasi, simulasi, rendering, compositing dan pelacakan gerak, bahkan video editing dan pembuatan game. Advanced pengguna menggunakan API Blender untuk scripting Python untuk menyesuaikan aplikasi dan menulis alat-alat khusus; sering ini termasuk dalam rilis Blender masa depan. Blender cocok untuk individu dan studio kecil yang mendapatkan manfaat dari pipa terpadu dan proses pembangunan yang responsif. Contoh dari banyak proyek berbasis Blender tersedia di showcase.</w:t>
       </w:r>
     </w:p>
     <w:p>
@@ -3646,6 +3690,7 @@
         <w:ind w:left="0" w:right="0" w:firstLineChars="472" w:firstLine="1133"/>
       </w:pPr>
       <w:r>
+        <w:lastRenderedPageBreak/>
         <w:t>Blender adalah cross-platform dan berjalan sama baiknya pada komputer Linux, Windows, dan Macintosh. interface-nya menggunakan OpenGL untuk memberikan pengalaman yang konsisten. Untuk mengkonfirmasi kompatibilitas tertentu, daftar platform yang didukung menunjukkan mereka diuji secara teratur oleh tim pengembangan.</w:t>
       </w:r>
     </w:p>
@@ -3746,13 +3791,7 @@
         <w:jc w:val="both"/>
       </w:pPr>
       <w:r>
-        <w:t>Control Versioning System (CVS) yang berfungsi untuk memonitor kode anda sehingga tersusun dalam suatu project yang terkolaborasi dengan baik.</w:t>
-      </w:r>
-      <w:r>
-        <w:t xml:space="preserve"> </w:t>
-      </w:r>
-      <w:r>
-        <w:t xml:space="preserve">Banyak CVS yang populer sekarang seperti </w:t>
+        <w:t xml:space="preserve">Control Versioning System (CVS) yang berfungsi untuk memonitor kode anda sehingga tersusun dalam suatu project yang terkolaborasi dengan baik. Banyak CVS yang populer sekarang seperti </w:t>
       </w:r>
       <w:r>
         <w:rPr>
@@ -3778,13 +3817,7 @@
         <w:t>SourceSafe, Team Foundation Server</w:t>
       </w:r>
       <w:r>
-        <w:t xml:space="preserve"> dari Microsoft.</w:t>
-      </w:r>
-      <w:r>
-        <w:t xml:space="preserve"> </w:t>
-      </w:r>
-      <w:r>
-        <w:t>Dari layanan ini dapat menggunakan Git client yang mudah dengan menggunakan</w:t>
+        <w:t xml:space="preserve"> dari Microsoft. Dari layanan ini dapat menggunakan Git client yang mudah dengan menggunakan</w:t>
       </w:r>
       <w:r>
         <w:rPr>
@@ -3812,7 +3845,6 @@
         <w:t xml:space="preserve"> (Sumber : </w:t>
       </w:r>
       <w:r>
-        <w:lastRenderedPageBreak/>
         <w:t>http://lawatek.com/2013/03/24/sourcetree-git-client-gratis-dan-git-private-project-dari-bitbucket/</w:t>
       </w:r>
       <w:r>
@@ -3834,6 +3866,7 @@
           <w:rStyle w:val="Strong"/>
           <w:b w:val="0"/>
         </w:rPr>
+        <w:lastRenderedPageBreak/>
         <w:t>SourceTree</w:t>
       </w:r>
       <w:r>
@@ -3867,13 +3900,7 @@
         <w:rPr>
           <w:rStyle w:val="s1"/>
         </w:rPr>
-        <w:t>Git sebetulnya adalah source code control yang berbasis command line, akan tetapi kita bisa menjumpai GUI tools yang bisa dipakai supaya kita tidak perlu berhadapan dengan command line yang terkadang lumayan kompleks bagi yang tidak m</w:t>
-      </w:r>
-      <w:r>
-        <w:rPr>
-          <w:rStyle w:val="s1"/>
-        </w:rPr>
-        <w:t>enguasai syntax-syntax tersebut.</w:t>
+        <w:t>Git sebetulnya adalah source code control yang berbasis command line, akan tetapi kita bisa menjumpai GUI tools yang bisa dipakai supaya kita tidak perlu berhadapan dengan command line yang terkadang lumayan kompleks bagi yang tidak menguasai syntax-syntax tersebut.</w:t>
       </w:r>
       <w:r>
         <w:rPr>
@@ -3900,13 +3927,7 @@
         <w:ind w:left="0" w:right="0" w:firstLine="1134"/>
       </w:pPr>
       <w:r>
-        <w:t>Untuk anda yang tidak terbiasa dengan terminal, ada banyak sekali aplikasi GIT client yang tersedia, fitur yang ditawarkanpun beragam. Namun yang paling membantu adalah adanya fitur compare, artinya anda dapat membandingkan kode yang baru dengan kode terakhir kali anda commit. Berikut ini salah satu contoh aplikasi GIT client berbasis GUI yang paling sering digunakan</w:t>
-      </w:r>
-      <w:r>
-        <w:t xml:space="preserve">. </w:t>
-      </w:r>
-      <w:r>
-        <w:t xml:space="preserve">(Sumber : </w:t>
+        <w:t xml:space="preserve">Untuk anda yang tidak terbiasa dengan terminal, ada banyak sekali aplikasi GIT client yang tersedia, fitur yang ditawarkanpun beragam. Namun yang paling membantu adalah adanya fitur compare, artinya anda dapat membandingkan kode yang baru dengan kode terakhir kali anda commit. Berikut ini salah satu contoh aplikasi GIT client berbasis GUI yang paling sering digunakan. (Sumber : </w:t>
       </w:r>
       <w:r>
         <w:t>http://www.ariona.net/belajar-git-yuk/</w:t>
@@ -4012,7 +4033,6 @@
           <w:b/>
           <w:sz w:val="32"/>
         </w:rPr>
-        <w:lastRenderedPageBreak/>
         <w:t>BAB III</w:t>
       </w:r>
     </w:p>
@@ -4048,6 +4068,7 @@
         <w:jc w:val="left"/>
       </w:pPr>
       <w:r>
+        <w:lastRenderedPageBreak/>
         <w:t xml:space="preserve"> </w:t>
       </w:r>
     </w:p>
@@ -4151,7 +4172,10 @@
         <w:t>Laptop atau PC dengan sistem operasi minimal Windows 7</w:t>
       </w:r>
       <w:r>
-        <w:t xml:space="preserve"> 32 Bit</w:t>
+        <w:t xml:space="preserve"> 64</w:t>
+      </w:r>
+      <w:r>
+        <w:t xml:space="preserve"> Bit</w:t>
       </w:r>
     </w:p>
     <w:p>
@@ -4179,7 +4203,27 @@
         <w:ind w:right="0"/>
       </w:pPr>
       <w:r>
-        <w:t>Prosessor minimal intel</w:t>
+        <w:t>Prosessor minimal I</w:t>
+      </w:r>
+      <w:r>
+        <w:t>ntel</w:t>
+      </w:r>
+      <w:r>
+        <w:t xml:space="preserve"> core i3</w:t>
+      </w:r>
+    </w:p>
+    <w:p>
+      <w:pPr>
+        <w:pStyle w:val="ListParagraph"/>
+        <w:numPr>
+          <w:ilvl w:val="0"/>
+          <w:numId w:val="22"/>
+        </w:numPr>
+        <w:spacing w:line="360" w:lineRule="auto"/>
+        <w:ind w:right="0"/>
+      </w:pPr>
+      <w:r>
+        <w:t>VGA minimal mendukung DirectX9 atau OpenGL2.0</w:t>
       </w:r>
     </w:p>
     <w:p>
@@ -4232,7 +4276,25 @@
         <w:ind w:left="1418" w:right="0" w:hanging="284"/>
       </w:pPr>
       <w:r>
-        <w:t>UnitySetup 64 Bit, untuk developing program</w:t>
+        <w:t>Unity</w:t>
+      </w:r>
+      <w:r>
+        <w:t xml:space="preserve"> 5.5.1f</w:t>
+      </w:r>
+      <w:r>
+        <w:t>1</w:t>
+      </w:r>
+      <w:r>
+        <w:t xml:space="preserve"> 64 Bit, untuk </w:t>
+      </w:r>
+      <w:r>
+        <w:rPr>
+          <w:i/>
+        </w:rPr>
+        <w:t>developing</w:t>
+      </w:r>
+      <w:r>
+        <w:t xml:space="preserve"> program</w:t>
       </w:r>
     </w:p>
     <w:p>
@@ -4246,7 +4308,10 @@
         <w:ind w:left="1418" w:right="0" w:hanging="284"/>
       </w:pPr>
       <w:r>
-        <w:t>Corel Draw X7 64 Bit, untuk proses desain dan pemodelan</w:t>
+        <w:t>Corel Draw</w:t>
+      </w:r>
+      <w:r>
+        <w:t xml:space="preserve"> X7 64 Bit, untuk proses desain</w:t>
       </w:r>
     </w:p>
     <w:p>
@@ -4260,7 +4325,10 @@
         <w:ind w:left="1418" w:right="0" w:hanging="284"/>
       </w:pPr>
       <w:r>
-        <w:t>Adobe Photoshop CS6 64 Bit, untuk proses desain dan pemodelan</w:t>
+        <w:t xml:space="preserve">Adobe Photoshop </w:t>
+      </w:r>
+      <w:r>
+        <w:t>CS6 64 Bit, untuk proses desain</w:t>
       </w:r>
     </w:p>
     <w:p>
@@ -4274,7 +4342,10 @@
         <w:ind w:left="1418" w:right="0" w:hanging="284"/>
       </w:pPr>
       <w:r>
-        <w:t>Blender 2.7.3.0, untuk proses desain dan pemodelan</w:t>
+        <w:t>Blender 2.78a</w:t>
+      </w:r>
+      <w:r>
+        <w:t>, untuk proses pemodelan</w:t>
       </w:r>
     </w:p>
     <w:p>
@@ -4288,10 +4359,22 @@
         <w:ind w:left="1418" w:right="0" w:hanging="284"/>
       </w:pPr>
       <w:r>
-        <w:t xml:space="preserve">Source Tree, sebagai </w:t>
-      </w:r>
-      <w:r>
-        <w:t xml:space="preserve">client </w:t>
+        <w:t>Source Tree</w:t>
+      </w:r>
+      <w:r>
+        <w:t xml:space="preserve"> 1.9.10.0</w:t>
+      </w:r>
+      <w:r>
+        <w:t xml:space="preserve">, sebagai </w:t>
+      </w:r>
+      <w:r>
+        <w:rPr>
+          <w:i/>
+        </w:rPr>
+        <w:t>client</w:t>
+      </w:r>
+      <w:r>
+        <w:t xml:space="preserve"> </w:t>
       </w:r>
       <w:r>
         <w:t>github</w:t>
@@ -4386,13 +4469,58 @@
         <w:t xml:space="preserve"> memikirkan objek-objek yang sederhana, yang ada di lingkungan sekitar dengan menggunakan warna – warna yang lembut dan kalem</w:t>
       </w:r>
       <w:r>
-        <w:t>. Untuk tools, penulis</w:t>
+        <w:t xml:space="preserve">. Untuk </w:t>
+      </w:r>
+      <w:r>
+        <w:rPr>
+          <w:i/>
+        </w:rPr>
+        <w:t>tools</w:t>
+      </w:r>
+      <w:r>
+        <w:t>, penulis</w:t>
       </w:r>
       <w:r>
         <w:t xml:space="preserve"> semaksimal mungkin mem</w:t>
       </w:r>
       <w:r>
-        <w:t>buat aplikasi ini user-friendly, sehingga tidak akan terlihat tools tools yang ribet atau kompleks.</w:t>
+        <w:t xml:space="preserve">buat aplikasi ini </w:t>
+      </w:r>
+      <w:r>
+        <w:rPr>
+          <w:i/>
+        </w:rPr>
+        <w:t>user-friendly</w:t>
+      </w:r>
+      <w:r>
+        <w:t xml:space="preserve">, sehingga tidak akan terlihat </w:t>
+      </w:r>
+      <w:r>
+        <w:rPr>
+          <w:i/>
+        </w:rPr>
+        <w:t>tools</w:t>
+      </w:r>
+      <w:r>
+        <w:rPr>
+          <w:i/>
+        </w:rPr>
+        <w:t>-</w:t>
+      </w:r>
+      <w:r>
+        <w:rPr>
+          <w:i/>
+        </w:rPr>
+        <w:t>tools</w:t>
+      </w:r>
+      <w:r>
+        <w:t xml:space="preserve"> yang </w:t>
+      </w:r>
+      <w:r>
+        <w:t>sukar</w:t>
+      </w:r>
+      <w:r>
+        <w:t xml:space="preserve"> atau kompleks.</w:t>
       </w:r>
     </w:p>
     <w:p>
@@ -4401,8 +4529,13 @@
         <w:ind w:left="0" w:right="0" w:firstLine="1134"/>
       </w:pPr>
       <w:r>
-        <w:lastRenderedPageBreak/>
-        <w:t>Penulis menggunakan latar suasana cerah dan warna senada, serta latar tempat yang sesuai dengan lingkungan sekitar. Dalam hal ini, penulis memilih bajai sebagai ikon dari aplikasi kami. Selain unik dan lucu, bajai merupakan ken</w:t>
+        <w:t xml:space="preserve">Penulis menggunakan latar suasana cerah dan warna senada, serta latar tempat yang sesuai dengan lingkungan sekitar. Dalam hal ini, penulis memilih bajai sebagai ikon dari aplikasi </w:t>
+      </w:r>
+      <w:r>
+        <w:t>penulis</w:t>
+      </w:r>
+      <w:r>
+        <w:t>. Selain unik dan lucu, bajai merupakan ken</w:t>
       </w:r>
       <w:r>
         <w:t>daraan umum yang ada di sekitar</w:t>
@@ -4451,7 +4584,16 @@
         <w:t>roses</w:t>
       </w:r>
       <w:r>
-        <w:t xml:space="preserve"> yang terjadi pada sistem ditentukan melalui flowchart yang telah penulis buat.</w:t>
+        <w:t xml:space="preserve"> yang terjadi pada sistem ditentukan melalui </w:t>
+      </w:r>
+      <w:r>
+        <w:rPr>
+          <w:i/>
+        </w:rPr>
+        <w:t xml:space="preserve">flowchart </w:t>
+      </w:r>
+      <w:r>
+        <w:t>yang telah penulis buat.</w:t>
       </w:r>
       <w:r>
         <w:t xml:space="preserve"> </w:t>
@@ -4463,7 +4605,13 @@
         <w:t xml:space="preserve">ampiran 1 </w:t>
       </w:r>
       <w:r>
-        <w:t>Flowchart Aplikasi</w:t>
+        <w:rPr>
+          <w:i/>
+        </w:rPr>
+        <w:t>Flowchart</w:t>
+      </w:r>
+      <w:r>
+        <w:t xml:space="preserve"> Aplikasi</w:t>
       </w:r>
       <w:r>
         <w:t>.</w:t>
@@ -4525,16 +4673,79 @@
         <w:t>engguna</w:t>
       </w:r>
       <w:r>
-        <w:t xml:space="preserve"> menginstall dan menggunakan aplikasi ini, pengguna akan menjumpai halaman utama dengan 4 button. Button tersebut memiliki fungsi yang berbeda-beda pula. Button play untuk memasuki stage dan memilih level serta memainkan </w:t>
+        <w:t xml:space="preserve"> me</w:t>
+      </w:r>
+      <w:r>
+        <w:t>masang</w:t>
+      </w:r>
+      <w:r>
+        <w:t xml:space="preserve"> dan menggunakan aplikasi ini, pengguna akan menjumpai halaman utama dengan 4 </w:t>
+      </w:r>
+      <w:r>
+        <w:t>tombol</w:t>
       </w:r>
       <w:r>
         <w:rPr>
           <w:i/>
         </w:rPr>
+        <w:t xml:space="preserve">. </w:t>
+      </w:r>
+      <w:r>
+        <w:t xml:space="preserve">Tombol </w:t>
+      </w:r>
+      <w:r>
+        <w:t>tersebut memiliki fungsi yang berbeda-beda pula</w:t>
+      </w:r>
+      <w:r>
+        <w:rPr>
+          <w:i/>
+        </w:rPr>
+        <w:t xml:space="preserve">. </w:t>
+      </w:r>
+      <w:r>
+        <w:t>Tombol</w:t>
+      </w:r>
+      <w:r>
+        <w:rPr>
+          <w:i/>
+        </w:rPr>
+        <w:t xml:space="preserve"> play</w:t>
+      </w:r>
+      <w:r>
+        <w:t xml:space="preserve"> untuk memasuki </w:t>
+      </w:r>
+      <w:r>
+        <w:rPr>
+          <w:i/>
+        </w:rPr>
+        <w:t>stage</w:t>
+      </w:r>
+      <w:r>
+        <w:t xml:space="preserve"> dan memilih </w:t>
+      </w:r>
+      <w:r>
+        <w:rPr>
+          <w:i/>
+        </w:rPr>
+        <w:t>level</w:t>
+      </w:r>
+      <w:r>
+        <w:t xml:space="preserve"> serta memainkan </w:t>
+      </w:r>
+      <w:r>
+        <w:rPr>
+          <w:i/>
+        </w:rPr>
         <w:t>game</w:t>
       </w:r>
       <w:r>
-        <w:t xml:space="preserve">. Button </w:t>
+        <w:t xml:space="preserve">. </w:t>
+      </w:r>
+      <w:r>
+        <w:t>Tombol</w:t>
+      </w:r>
+      <w:r>
+        <w:t xml:space="preserve"> </w:t>
       </w:r>
       <w:r>
         <w:rPr>
@@ -4543,7 +4754,43 @@
         <w:t>soun</w:t>
       </w:r>
       <w:r>
-        <w:t xml:space="preserve">, untuk mengaktif dan me-non-aktifkan suara pada aplikasi. Lalu button help untuk informasi aplikasi, serta pembuat aplikasi. Serta yang terakhir button exit, untuk keluar dari aplikasi. </w:t>
+        <w:rPr>
+          <w:i/>
+        </w:rPr>
+        <w:t>d</w:t>
+      </w:r>
+      <w:r>
+        <w:t xml:space="preserve">, untuk mengaktif dan me-non-aktifkan suara pada aplikasi. Lalu </w:t>
+      </w:r>
+      <w:r>
+        <w:t>tombol</w:t>
+      </w:r>
+      <w:r>
+        <w:t xml:space="preserve"> </w:t>
+      </w:r>
+      <w:r>
+        <w:rPr>
+          <w:i/>
+        </w:rPr>
+        <w:t xml:space="preserve">help </w:t>
+      </w:r>
+      <w:r>
+        <w:t xml:space="preserve">untuk informasi aplikasi, serta pembuat aplikasi. Serta yang terakhir </w:t>
+      </w:r>
+      <w:r>
+        <w:t>tombol</w:t>
+      </w:r>
+      <w:r>
+        <w:t xml:space="preserve"> </w:t>
+      </w:r>
+      <w:r>
+        <w:rPr>
+          <w:i/>
+        </w:rPr>
+        <w:t>exit</w:t>
+      </w:r>
+      <w:r>
+        <w:t xml:space="preserve">, untuk keluar dari aplikasi. </w:t>
       </w:r>
     </w:p>
     <w:p>
@@ -4552,7 +4799,115 @@
         <w:ind w:left="0" w:right="0" w:firstLine="1134"/>
       </w:pPr>
       <w:r>
-        <w:t>Saat pengguna memilih button play, maka pengguna akan dihadapkan pada 4 stage yang berbeda. Pengguna hany bisa memilih stage paling awal dan level paling rendah, yaitu level 1. Saat bermain, pengguna akan menemukan beberapa tombol di halaman tersebut, yaitu pause, resume, retry, dan home (kembali ke menu utama). Bila pengguna berhasil menyelesaikan level tersebut, maka pengguna akan mendapatkan bintang. Bintang tersebut dapat dilihat pada halaman level pada tiap stage, minimal 1 bintang maksimal 3 bintang. Bila berhasil, pengguna bisa melanjutkan ke level selanjutnya, namun bila gagal pengguna harus mengulang level tersebut samapi berhasil agar bisa melanjutkan ke level selanjutnya.</w:t>
+        <w:t xml:space="preserve">Saat pengguna memilih </w:t>
+      </w:r>
+      <w:r>
+        <w:t>tombol</w:t>
+      </w:r>
+      <w:r>
+        <w:t xml:space="preserve"> </w:t>
+      </w:r>
+      <w:r>
+        <w:rPr>
+          <w:i/>
+        </w:rPr>
+        <w:t>play</w:t>
+      </w:r>
+      <w:r>
+        <w:t xml:space="preserve">, maka pengguna akan dihadapkan pada 4 </w:t>
+      </w:r>
+      <w:r>
+        <w:rPr>
+          <w:i/>
+        </w:rPr>
+        <w:t>stage</w:t>
+      </w:r>
+      <w:r>
+        <w:rPr>
+          <w:i/>
+        </w:rPr>
+        <w:t>s</w:t>
+      </w:r>
+      <w:r>
+        <w:t xml:space="preserve"> yang berbeda. Pengguna hany</w:t>
+      </w:r>
+      <w:r>
+        <w:t>a</w:t>
+      </w:r>
+      <w:r>
+        <w:t xml:space="preserve"> bisa memilih </w:t>
+      </w:r>
+      <w:r>
+        <w:rPr>
+          <w:i/>
+        </w:rPr>
+        <w:t>stage</w:t>
+      </w:r>
+      <w:r>
+        <w:t xml:space="preserve"> paling awal dan </w:t>
+      </w:r>
+      <w:r>
+        <w:rPr>
+          <w:i/>
+        </w:rPr>
+        <w:t>level</w:t>
+      </w:r>
+      <w:r>
+        <w:t xml:space="preserve"> paling rendah, yaitu </w:t>
+      </w:r>
+      <w:r>
+        <w:rPr>
+          <w:i/>
+        </w:rPr>
+        <w:t>level</w:t>
+      </w:r>
+      <w:r>
+        <w:t xml:space="preserve"> 1. Saat bermain, pengguna akan menemukan beberapa tombol di halaman tersebut, yaitu </w:t>
+      </w:r>
+      <w:r>
+        <w:rPr>
+          <w:i/>
+        </w:rPr>
+        <w:t>pause, resume, retry,</w:t>
+      </w:r>
+      <w:r>
+        <w:t xml:space="preserve"> dan </w:t>
+      </w:r>
+      <w:r>
+        <w:rPr>
+          <w:i/>
+        </w:rPr>
+        <w:t>home</w:t>
+      </w:r>
+      <w:r>
+        <w:t xml:space="preserve"> (kembali ke menu utama). Bila pengguna berhasil menyelesaikan </w:t>
+      </w:r>
+      <w:r>
+        <w:rPr>
+          <w:i/>
+        </w:rPr>
+        <w:t>level</w:t>
+      </w:r>
+      <w:r>
+        <w:t xml:space="preserve"> tersebut, maka pengguna akan mendapatkan bintang. Bintang tersebut dapat dilihat pada halaman </w:t>
+      </w:r>
+      <w:r>
+        <w:rPr>
+          <w:i/>
+        </w:rPr>
+        <w:t>level</w:t>
+      </w:r>
+      <w:r>
+        <w:t xml:space="preserve"> pada tiap </w:t>
+      </w:r>
+      <w:r>
+        <w:rPr>
+          <w:i/>
+        </w:rPr>
+        <w:t>stage</w:t>
+      </w:r>
+      <w:r>
+        <w:t>, minimal 1 bintang maksimal 3 bintang. Bila berhasil, pengguna bisa melanjutkan ke level selanjutnya, namun bila gagal pengguna harus mengulang level tersebut samapi berhasil agar bisa melanjutkan ke level selanjutnya.</w:t>
       </w:r>
     </w:p>
     <w:p>
@@ -4561,7 +4916,103 @@
         <w:ind w:left="0" w:right="0" w:firstLine="1134"/>
       </w:pPr>
       <w:r>
-        <w:t>Ada 8 level pada setiap stage. Bila pada stage 1 level 1 – 8 sudah ditempuh, maka pengguna dapat melanjutkan ke stage 2, dan begitu seterusnya. Ada 4 stgae dan 8 level di setiap stagenya. Jadi, pengguna selengkapnya paling sedikit akan bermain sebanyak 32 kali untuk menyelesaikan seluruh rangkaian permainan, dan pengguna memungkinkan untuk mendapatkan 96 bintang keseluruhan.</w:t>
+        <w:t xml:space="preserve">Ada 8 </w:t>
+      </w:r>
+      <w:r>
+        <w:rPr>
+          <w:i/>
+        </w:rPr>
+        <w:t xml:space="preserve">level </w:t>
+      </w:r>
+      <w:r>
+        <w:t xml:space="preserve">pada setiap </w:t>
+      </w:r>
+      <w:r>
+        <w:rPr>
+          <w:i/>
+        </w:rPr>
+        <w:t>stage</w:t>
+      </w:r>
+      <w:r>
+        <w:t xml:space="preserve">. Bila pada </w:t>
+      </w:r>
+      <w:r>
+        <w:rPr>
+          <w:i/>
+        </w:rPr>
+        <w:t xml:space="preserve">stage </w:t>
+      </w:r>
+      <w:r>
+        <w:t xml:space="preserve">1 </w:t>
+      </w:r>
+      <w:r>
+        <w:rPr>
+          <w:i/>
+        </w:rPr>
+        <w:t>level</w:t>
+      </w:r>
+      <w:r>
+        <w:t xml:space="preserve"> 1 – 8 sudah ditempuh, maka pengguna dapat melanjutkan ke </w:t>
+      </w:r>
+      <w:r>
+        <w:rPr>
+          <w:i/>
+        </w:rPr>
+        <w:t>stage</w:t>
+      </w:r>
+      <w:r>
+        <w:t xml:space="preserve"> 2, dan begitu seterusny</w:t>
+      </w:r>
+      <w:r>
+        <w:t xml:space="preserve">a. Ada 4 </w:t>
+      </w:r>
+      <w:r>
+        <w:rPr>
+          <w:i/>
+        </w:rPr>
+        <w:t>st</w:t>
+      </w:r>
+      <w:r>
+        <w:rPr>
+          <w:i/>
+        </w:rPr>
+        <w:t>a</w:t>
+      </w:r>
+      <w:r>
+        <w:rPr>
+          <w:i/>
+        </w:rPr>
+        <w:t>g</w:t>
+      </w:r>
+      <w:r>
+        <w:rPr>
+          <w:i/>
+        </w:rPr>
+        <w:t>e</w:t>
+      </w:r>
+      <w:r>
+        <w:t xml:space="preserve"> dan 8 </w:t>
+      </w:r>
+      <w:r>
+        <w:rPr>
+          <w:i/>
+        </w:rPr>
+        <w:t>level</w:t>
+      </w:r>
+      <w:r>
+        <w:t xml:space="preserve"> di setiap </w:t>
+      </w:r>
+      <w:r>
+        <w:rPr>
+          <w:i/>
+        </w:rPr>
+        <w:t>stage</w:t>
+      </w:r>
+      <w:r>
+        <w:t>-</w:t>
+      </w:r>
+      <w:r>
+        <w:t>nya. Jadi, pengguna selengkapnya paling sedikit akan bermain sebanyak 32 kali untuk menyelesaikan seluruh rangkaian permainan, dan pengguna memungkinkan untuk mendapatkan 96 bintang keseluruhan.</w:t>
       </w:r>
     </w:p>
     <w:p>
@@ -4602,7 +5053,6 @@
           <w:b/>
           <w:sz w:val="32"/>
         </w:rPr>
-        <w:lastRenderedPageBreak/>
         <w:t>BAB I</w:t>
       </w:r>
       <w:r>
@@ -4690,7 +5140,16 @@
         <w:t xml:space="preserve">Pengumpulan data – data yang diperlukan seperti suara, gambar, dan </w:t>
       </w:r>
       <w:r>
-        <w:t>literatur dari internet.</w:t>
+        <w:t xml:space="preserve">literatur dari </w:t>
+      </w:r>
+      <w:r>
+        <w:rPr>
+          <w:i/>
+        </w:rPr>
+        <w:t>internet</w:t>
+      </w:r>
+      <w:r>
+        <w:t>.</w:t>
       </w:r>
     </w:p>
     <w:p>
@@ -4707,7 +5166,43 @@
         <w:t xml:space="preserve">Pembuatan obyek - obyek </w:t>
       </w:r>
       <w:r>
-        <w:t>yang akan disajikan dalam aplikasi ini. Proses pembuatan objek dilakukan di Corel Draw karena gambar yang dibuat berformat vector, karena saat di zoom gambar tidak akan pecah serta objek objek akan lebih halus dan sederhana. Cara pembuatan objek adalah dengan tracing, remake ataupun membuat gambar baru.</w:t>
+        <w:t xml:space="preserve">yang akan disajikan dalam aplikasi ini. Proses pembuatan objek dilakukan di Corel Draw karena gambar yang dibuat berformat </w:t>
+      </w:r>
+      <w:r>
+        <w:rPr>
+          <w:i/>
+        </w:rPr>
+        <w:t>vector</w:t>
+      </w:r>
+      <w:r>
+        <w:t xml:space="preserve">, karena saat di </w:t>
+      </w:r>
+      <w:r>
+        <w:rPr>
+          <w:i/>
+        </w:rPr>
+        <w:t>zoom</w:t>
+      </w:r>
+      <w:r>
+        <w:t xml:space="preserve"> gambar tidak akan pecah serta objek objek akan lebih halus dan sederhana. Cara pembuatan objek adalah dengan </w:t>
+      </w:r>
+      <w:r>
+        <w:rPr>
+          <w:i/>
+        </w:rPr>
+        <w:t>tracing</w:t>
+      </w:r>
+      <w:r>
+        <w:t xml:space="preserve">, </w:t>
+      </w:r>
+      <w:r>
+        <w:rPr>
+          <w:i/>
+        </w:rPr>
+        <w:t>remake</w:t>
+      </w:r>
+      <w:r>
+        <w:t xml:space="preserve"> ataupun membuat gambar baru.</w:t>
       </w:r>
     </w:p>
     <w:p>
@@ -4721,7 +5216,31 @@
         <w:ind w:left="1418" w:right="0" w:hanging="284"/>
       </w:pPr>
       <w:r>
-        <w:t xml:space="preserve">Proses coding, yaitu proses menyatukan objek yang telah dibuat. Proses ini dilakukan di Unity 3D Game Engine. </w:t>
+        <w:t xml:space="preserve">Proses </w:t>
+      </w:r>
+      <w:r>
+        <w:rPr>
+          <w:i/>
+        </w:rPr>
+        <w:t>coding</w:t>
+      </w:r>
+      <w:r>
+        <w:t>, yaitu proses menyatukan objek yang telah dibuat</w:t>
+      </w:r>
+      <w:r>
+        <w:t>. Proses ini dilakukan di Unity</w:t>
+      </w:r>
+      <w:r>
+        <w:t xml:space="preserve"> </w:t>
+      </w:r>
+      <w:r>
+        <w:rPr>
+          <w:i/>
+        </w:rPr>
+        <w:t>Game Engine</w:t>
+      </w:r>
+      <w:r>
+        <w:t xml:space="preserve">. </w:t>
       </w:r>
       <w:r>
         <w:t>Proses ini membutuhkan waktu yang cukup lama karena harus menyatukan semua objek dan komponen lain</w:t>
@@ -4744,13 +5263,52 @@
         <w:ind w:left="1418" w:right="0" w:hanging="284"/>
       </w:pPr>
       <w:r>
-        <w:t xml:space="preserve">Debugging, yaitu proses pengetesan aplikasi pada Unity, maupun pada perangkat </w:t>
-      </w:r>
-      <w:r>
-        <w:t>mobile dan desktop.</w:t>
-      </w:r>
-      <w:r>
-        <w:t xml:space="preserve"> Pada tahap ini memungkinkan ditemukan sejumlah error atau bug yang harus diperbaiki agar aplikasi ini dapat berjalan sesuai yang diharapkan.</w:t>
+        <w:rPr>
+          <w:i/>
+        </w:rPr>
+        <w:t>Debugging</w:t>
+      </w:r>
+      <w:r>
+        <w:t xml:space="preserve">, yaitu proses pengetesan aplikasi pada Unity, maupun pada perangkat </w:t>
+      </w:r>
+      <w:r>
+        <w:rPr>
+          <w:i/>
+        </w:rPr>
+        <w:t>mobile</w:t>
+      </w:r>
+      <w:r>
+        <w:t xml:space="preserve"> dan </w:t>
+      </w:r>
+      <w:r>
+        <w:rPr>
+          <w:i/>
+        </w:rPr>
+        <w:t>desktop</w:t>
+      </w:r>
+      <w:r>
+        <w:t>.</w:t>
+      </w:r>
+      <w:r>
+        <w:t xml:space="preserve"> Pada tahap ini memungkinkan ditemukan sejumlah </w:t>
+      </w:r>
+      <w:r>
+        <w:rPr>
+          <w:i/>
+        </w:rPr>
+        <w:t>error</w:t>
+      </w:r>
+      <w:r>
+        <w:t xml:space="preserve"> atau </w:t>
+      </w:r>
+      <w:r>
+        <w:rPr>
+          <w:i/>
+        </w:rPr>
+        <w:t>bug</w:t>
+      </w:r>
+      <w:r>
+        <w:t xml:space="preserve"> yang harus diperbaiki agar aplikasi ini dapat berjalan sesuai yang diharapkan.</w:t>
       </w:r>
     </w:p>
     <w:p>
@@ -4764,10 +5322,43 @@
         <w:ind w:left="1418" w:right="0" w:hanging="284"/>
       </w:pPr>
       <w:r>
-        <w:t xml:space="preserve">Publishing, </w:t>
-      </w:r>
-      <w:r>
-        <w:t>dengan cara export ke dalam bentuk aplikasi (apk atau exe).</w:t>
+        <w:rPr>
+          <w:i/>
+        </w:rPr>
+        <w:t>Publishing</w:t>
+      </w:r>
+      <w:r>
+        <w:t xml:space="preserve">, </w:t>
+      </w:r>
+      <w:r>
+        <w:t xml:space="preserve">dengan cara </w:t>
+      </w:r>
+      <w:r>
+        <w:rPr>
+          <w:i/>
+        </w:rPr>
+        <w:t>export</w:t>
+      </w:r>
+      <w:r>
+        <w:t xml:space="preserve"> ke dalam bentuk aplikasi (</w:t>
+      </w:r>
+      <w:r>
+        <w:rPr>
+          <w:i/>
+        </w:rPr>
+        <w:t>apk</w:t>
+      </w:r>
+      <w:r>
+        <w:t xml:space="preserve"> atau </w:t>
+      </w:r>
+      <w:r>
+        <w:rPr>
+          <w:i/>
+        </w:rPr>
+        <w:t>exe</w:t>
+      </w:r>
+      <w:r>
+        <w:t>).</w:t>
       </w:r>
     </w:p>
     <w:p>
@@ -4794,7 +5385,13 @@
         <w:rPr>
           <w:b/>
         </w:rPr>
-        <w:t>Penginstalan Aplikasi</w:t>
+        <w:t>Instalasi</w:t>
+      </w:r>
+      <w:r>
+        <w:rPr>
+          <w:b/>
+        </w:rPr>
+        <w:t xml:space="preserve"> Aplikasi</w:t>
       </w:r>
     </w:p>
     <w:p>
@@ -4804,7 +5401,16 @@
         <w:ind w:left="1129" w:right="0" w:firstLine="0"/>
       </w:pPr>
       <w:r>
-        <w:t>Untuk penginstalan, dapat dilakukan dengan langkah – langkah berikut ini</w:t>
+        <w:t xml:space="preserve">Untuk </w:t>
+      </w:r>
+      <w:r>
+        <w:t>instalasi</w:t>
+      </w:r>
+      <w:r>
+        <w:t xml:space="preserve"> aplikasi</w:t>
+      </w:r>
+      <w:r>
+        <w:t>, dapat dilakukan dengan langkah – langkah berikut ini</w:t>
       </w:r>
       <w:r>
         <w:t xml:space="preserve"> </w:t>
@@ -4824,7 +5430,22 @@
         <w:ind w:left="1418" w:right="0" w:hanging="284"/>
       </w:pPr>
       <w:r>
-        <w:t>Download file apk dari Google Play Store ke dalam perangkat mobile</w:t>
+        <w:t>Unduh</w:t>
+      </w:r>
+      <w:r>
+        <w:t xml:space="preserve"> file </w:t>
+      </w:r>
+      <w:r>
+        <w:rPr>
+          <w:i/>
+        </w:rPr>
+        <w:t>apk</w:t>
+      </w:r>
+      <w:r>
+        <w:t xml:space="preserve"> dari Google Play Store ke dalam perangkat mobile</w:t>
+      </w:r>
+      <w:r>
+        <w:t>.</w:t>
       </w:r>
     </w:p>
     <w:p>
@@ -4838,7 +5459,34 @@
         <w:ind w:left="1418" w:right="0" w:hanging="284"/>
       </w:pPr>
       <w:r>
-        <w:t>Salin file apk ke peragkat</w:t>
+        <w:t xml:space="preserve">Salin </w:t>
+      </w:r>
+      <w:r>
+        <w:rPr>
+          <w:i/>
+        </w:rPr>
+        <w:t>file</w:t>
+      </w:r>
+      <w:r>
+        <w:t xml:space="preserve"> </w:t>
+      </w:r>
+      <w:r>
+        <w:rPr>
+          <w:i/>
+        </w:rPr>
+        <w:t>apk</w:t>
+      </w:r>
+      <w:r>
+        <w:t xml:space="preserve"> ke pera</w:t>
+      </w:r>
+      <w:r>
+        <w:t>n</w:t>
+      </w:r>
+      <w:r>
+        <w:t>gkat</w:t>
+      </w:r>
+      <w:r>
+        <w:t>.</w:t>
       </w:r>
     </w:p>
     <w:p>
@@ -4852,7 +5500,19 @@
         <w:ind w:left="1418" w:right="0" w:hanging="284"/>
       </w:pPr>
       <w:r>
-        <w:t>Pilih install</w:t>
+        <w:t xml:space="preserve">Pilih </w:t>
+      </w:r>
+      <w:r>
+        <w:rPr>
+          <w:i/>
+        </w:rPr>
+        <w:t>install</w:t>
+      </w:r>
+      <w:r>
+        <w:rPr>
+          <w:i/>
+        </w:rPr>
+        <w:t>.</w:t>
       </w:r>
     </w:p>
     <w:p>
@@ -4866,7 +5526,31 @@
         <w:ind w:left="1418" w:right="0" w:hanging="284"/>
       </w:pPr>
       <w:r>
-        <w:t>Setelah proses install mencapai 100 % atau selesai, cari aplikasi yang bericon bajai dengan nama “Go Tuk Tuk” di perangkat anda</w:t>
+        <w:t xml:space="preserve">Setelah proses </w:t>
+      </w:r>
+      <w:r>
+        <w:rPr>
+          <w:i/>
+        </w:rPr>
+        <w:t>install</w:t>
+      </w:r>
+      <w:r>
+        <w:t xml:space="preserve"> mencapai 100 % atau</w:t>
+      </w:r>
+      <w:r>
+        <w:t xml:space="preserve"> selesai, cari aplikasi yang memiliki </w:t>
+      </w:r>
+      <w:r>
+        <w:rPr>
+          <w:i/>
+        </w:rPr>
+        <w:t>icon</w:t>
+      </w:r>
+      <w:r>
+        <w:t xml:space="preserve"> bajaj</w:t>
+      </w:r>
+      <w:r>
+        <w:t xml:space="preserve"> dengan nama “Go Tuk Tuk” di perangkat anda</w:t>
       </w:r>
       <w:r>
         <w:t>.</w:t>
@@ -4883,8 +5567,16 @@
         <w:ind w:left="1418" w:right="0" w:hanging="284"/>
       </w:pPr>
       <w:r>
-        <w:lastRenderedPageBreak/>
-        <w:t>Pilih icon tersebut untuk mulai menggunakan aplikasi ini.</w:t>
+        <w:t xml:space="preserve">Pilih </w:t>
+      </w:r>
+      <w:r>
+        <w:rPr>
+          <w:i/>
+        </w:rPr>
+        <w:t>icon</w:t>
+      </w:r>
+      <w:r>
+        <w:t xml:space="preserve"> tersebut untuk mulai menggunakan aplikasi ini.</w:t>
       </w:r>
     </w:p>
     <w:p>
@@ -4968,7 +5660,31 @@
         <w:t xml:space="preserve"> pertama kali menjalanka</w:t>
       </w:r>
       <w:r>
-        <w:t xml:space="preserve">n aplikasi maka akan disajikan 4 button, yaitu play, help, sound, dan exit. </w:t>
+        <w:t xml:space="preserve">n aplikasi maka akan disajikan 4 </w:t>
+      </w:r>
+      <w:r>
+        <w:t>tombol</w:t>
+      </w:r>
+      <w:r>
+        <w:t xml:space="preserve">, yaitu </w:t>
+      </w:r>
+      <w:r>
+        <w:rPr>
+          <w:i/>
+        </w:rPr>
+        <w:t>play, help, sound,</w:t>
+      </w:r>
+      <w:r>
+        <w:t xml:space="preserve"> dan </w:t>
+      </w:r>
+      <w:r>
+        <w:rPr>
+          <w:i/>
+        </w:rPr>
+        <w:t>exit</w:t>
+      </w:r>
+      <w:r>
+        <w:t xml:space="preserve">. </w:t>
       </w:r>
       <w:r>
         <w:t>Pengguna</w:t>
@@ -5081,6 +5797,7 @@
       <w:r>
         <w:rPr>
           <w:b/>
+          <w:i/>
         </w:rPr>
         <w:t>Sound</w:t>
       </w:r>
@@ -5092,10 +5809,16 @@
         <w:ind w:left="0" w:right="0" w:firstLine="1134"/>
       </w:pPr>
       <w:r>
-        <w:t>Halaman ini tertera pada halaman utama, hanya saja ic</w:t>
-      </w:r>
-      <w:r>
-        <w:t>on-nya berfungsi untuk mengaktifkan dan meng-non-aktifkan suara aplikasi</w:t>
+        <w:t xml:space="preserve">Halaman ini tertera pada halaman utama, hanya saja </w:t>
+      </w:r>
+      <w:r>
+        <w:rPr>
+          <w:i/>
+        </w:rPr>
+        <w:t>icon</w:t>
+      </w:r>
+      <w:r>
+        <w:t>-nya berfungsi untuk mengaktifkan dan meng-non-aktifkan suara aplikasi</w:t>
       </w:r>
       <w:r>
         <w:t>.</w:t>
@@ -5104,15 +5827,130 @@
         <w:t xml:space="preserve"> Seperti dapat dilihat pada Gambar 4.3.2 Halaman </w:t>
       </w:r>
       <w:r>
-        <w:t>sound.</w:t>
+        <w:rPr>
+          <w:i/>
+        </w:rPr>
+        <w:t>sound</w:t>
+      </w:r>
+      <w:r>
+        <w:t>.</w:t>
+      </w:r>
+    </w:p>
+    <w:p>
+      <w:pPr>
+        <w:spacing w:after="121" w:line="360" w:lineRule="auto"/>
+        <w:ind w:left="0" w:right="0" w:firstLine="0"/>
+        <w:jc w:val="center"/>
+      </w:pPr>
+      <w:r>
+        <w:rPr>
+          <w:noProof/>
+        </w:rPr>
+        <w:drawing>
+          <wp:inline distT="0" distB="0" distL="0" distR="0" wp14:anchorId="33863DEE" wp14:editId="4002A8F4">
+            <wp:extent cx="3600000" cy="1957500"/>
+            <wp:effectExtent l="0" t="0" r="635" b="5080"/>
+            <wp:docPr id="4" name="Picture 4" descr="C:\Users\arumdeun\Downloads\photo6109276462856120243.jpg"/>
+            <wp:cNvGraphicFramePr>
+              <a:graphicFrameLocks xmlns:a="http://schemas.openxmlformats.org/drawingml/2006/main" noChangeAspect="1"/>
+            </wp:cNvGraphicFramePr>
+            <a:graphic xmlns:a="http://schemas.openxmlformats.org/drawingml/2006/main">
+              <a:graphicData uri="http://schemas.openxmlformats.org/drawingml/2006/picture">
+                <pic:pic xmlns:pic="http://schemas.openxmlformats.org/drawingml/2006/picture">
+                  <pic:nvPicPr>
+                    <pic:cNvPr id="0" name="Picture 9" descr="C:\Users\arumdeun\Downloads\photo6109276462856120243.jpg"/>
+                    <pic:cNvPicPr>
+                      <a:picLocks noChangeAspect="1" noChangeArrowheads="1"/>
+                    </pic:cNvPicPr>
+                  </pic:nvPicPr>
+                  <pic:blipFill>
+                    <a:blip r:embed="rId10" cstate="print">
+                      <a:extLst>
+                        <a:ext uri="{28A0092B-C50C-407E-A947-70E740481C1C}">
+                          <a14:useLocalDpi xmlns:a14="http://schemas.microsoft.com/office/drawing/2010/main" val="0"/>
+                        </a:ext>
+                      </a:extLst>
+                    </a:blip>
+                    <a:srcRect/>
+                    <a:stretch>
+                      <a:fillRect/>
+                    </a:stretch>
+                  </pic:blipFill>
+                  <pic:spPr bwMode="auto">
+                    <a:xfrm>
+                      <a:off x="0" y="0"/>
+                      <a:ext cx="3600000" cy="1957500"/>
+                    </a:xfrm>
+                    <a:prstGeom prst="rect">
+                      <a:avLst/>
+                    </a:prstGeom>
+                    <a:noFill/>
+                    <a:ln>
+                      <a:noFill/>
+                    </a:ln>
+                  </pic:spPr>
+                </pic:pic>
+              </a:graphicData>
+            </a:graphic>
+          </wp:inline>
+        </w:drawing>
       </w:r>
     </w:p>
     <w:p>
       <w:pPr>
         <w:pStyle w:val="ListParagraph"/>
         <w:spacing w:after="121" w:line="360" w:lineRule="auto"/>
-        <w:ind w:left="0" w:right="0" w:firstLine="1134"/>
-      </w:pPr>
+        <w:ind w:left="0" w:right="0" w:firstLine="0"/>
+        <w:jc w:val="center"/>
+      </w:pPr>
+      <w:r>
+        <w:rPr>
+          <w:noProof/>
+        </w:rPr>
+        <w:lastRenderedPageBreak/>
+        <w:drawing>
+          <wp:inline distT="0" distB="0" distL="0" distR="0" wp14:anchorId="5B60A6F7" wp14:editId="1101DD66">
+            <wp:extent cx="3600000" cy="1969510"/>
+            <wp:effectExtent l="0" t="0" r="635" b="0"/>
+            <wp:docPr id="3" name="Picture 3"/>
+            <wp:cNvGraphicFramePr>
+              <a:graphicFrameLocks xmlns:a="http://schemas.openxmlformats.org/drawingml/2006/main" noChangeAspect="1"/>
+            </wp:cNvGraphicFramePr>
+            <a:graphic xmlns:a="http://schemas.openxmlformats.org/drawingml/2006/main">
+              <a:graphicData uri="http://schemas.openxmlformats.org/drawingml/2006/picture">
+                <pic:pic xmlns:pic="http://schemas.openxmlformats.org/drawingml/2006/picture">
+                  <pic:nvPicPr>
+                    <pic:cNvPr id="1" name=""/>
+                    <pic:cNvPicPr/>
+                  </pic:nvPicPr>
+                  <pic:blipFill rotWithShape="1">
+                    <a:blip r:embed="rId11"/>
+                    <a:srcRect/>
+                    <a:stretch/>
+                  </pic:blipFill>
+                  <pic:spPr bwMode="auto">
+                    <a:xfrm>
+                      <a:off x="0" y="0"/>
+                      <a:ext cx="3600000" cy="1969510"/>
+                    </a:xfrm>
+                    <a:prstGeom prst="rect">
+                      <a:avLst/>
+                    </a:prstGeom>
+                    <a:ln>
+                      <a:noFill/>
+                    </a:ln>
+                    <a:extLst>
+                      <a:ext uri="{53640926-AAD7-44D8-BBD7-CCE9431645EC}">
+                        <a14:shadowObscured xmlns:a14="http://schemas.microsoft.com/office/drawing/2010/main"/>
+                      </a:ext>
+                    </a:extLst>
+                  </pic:spPr>
+                </pic:pic>
+              </a:graphicData>
+            </a:graphic>
+          </wp:inline>
+        </w:drawing>
+      </w:r>
     </w:p>
     <w:p>
       <w:pPr>
@@ -5121,10 +5959,19 @@
         <w:jc w:val="center"/>
       </w:pPr>
       <w:r>
-        <w:t xml:space="preserve">Gambar 4.3.2 Halaman </w:t>
-      </w:r>
-      <w:r>
+        <w:t>Gambar 4.3.2</w:t>
+      </w:r>
+      <w:r>
+        <w:t xml:space="preserve"> Halaman </w:t>
+      </w:r>
+      <w:r>
+        <w:rPr>
+          <w:i/>
+        </w:rPr>
         <w:t>sound</w:t>
+      </w:r>
+      <w:r>
+        <w:t xml:space="preserve"> non aktif</w:t>
       </w:r>
       <w:r>
         <w:t>.</w:t>
@@ -5155,7 +6002,14 @@
         <w:rPr>
           <w:b/>
         </w:rPr>
-        <w:t>Halaman Help</w:t>
+        <w:t xml:space="preserve">Halaman </w:t>
+      </w:r>
+      <w:r>
+        <w:rPr>
+          <w:b/>
+          <w:i/>
+        </w:rPr>
+        <w:t>Help</w:t>
       </w:r>
     </w:p>
     <w:p>
@@ -5165,7 +6019,25 @@
         <w:ind w:left="0" w:right="0" w:firstLine="1134"/>
       </w:pPr>
       <w:r>
-        <w:t xml:space="preserve">Pada halaman help akan berisi kotak dialog yang menampilkan informasi tentang aplikasi dan pembuatnya. Halaman help dapat dilihat pada Gambar </w:t>
+        <w:t xml:space="preserve">Pada halaman </w:t>
+      </w:r>
+      <w:r>
+        <w:rPr>
+          <w:i/>
+        </w:rPr>
+        <w:t>help</w:t>
+      </w:r>
+      <w:r>
+        <w:t xml:space="preserve"> akan berisi kotak dialog yang menampilkan informasi tentang aplikasi dan pembuatnya. Halaman </w:t>
+      </w:r>
+      <w:r>
+        <w:rPr>
+          <w:i/>
+        </w:rPr>
+        <w:t>help</w:t>
+      </w:r>
+      <w:r>
+        <w:t xml:space="preserve"> dapat dilihat pada Gambar </w:t>
       </w:r>
       <w:r>
         <w:t>4.3.</w:t>
@@ -5177,6 +6049,9 @@
         <w:t xml:space="preserve"> Halaman </w:t>
       </w:r>
       <w:r>
+        <w:rPr>
+          <w:i/>
+        </w:rPr>
         <w:t>help</w:t>
       </w:r>
       <w:r>
@@ -5200,7 +6075,16 @@
         <w:jc w:val="center"/>
       </w:pPr>
       <w:r>
-        <w:t>Gambar 4.3.3 Halaman help.</w:t>
+        <w:t xml:space="preserve">Gambar 4.3.3 Halaman </w:t>
+      </w:r>
+      <w:r>
+        <w:rPr>
+          <w:i/>
+        </w:rPr>
+        <w:t>help</w:t>
+      </w:r>
+      <w:r>
+        <w:t>.</w:t>
       </w:r>
     </w:p>
     <w:p>
@@ -5228,8 +6112,14 @@
         <w:rPr>
           <w:b/>
         </w:rPr>
-        <w:lastRenderedPageBreak/>
-        <w:t>Halaman Exit</w:t>
+        <w:t xml:space="preserve">Halaman </w:t>
+      </w:r>
+      <w:r>
+        <w:rPr>
+          <w:b/>
+          <w:i/>
+        </w:rPr>
+        <w:t>Exit</w:t>
       </w:r>
     </w:p>
     <w:p>
@@ -5242,13 +6132,31 @@
         <w:t>Hala</w:t>
       </w:r>
       <w:r>
-        <w:t>man exit berisi kotak dialog untuk memilih keluar atau tidak dari aplikasi seperti tertera pada Gambar 4.3.</w:t>
+        <w:t xml:space="preserve">man </w:t>
+      </w:r>
+      <w:r>
+        <w:rPr>
+          <w:i/>
+        </w:rPr>
+        <w:t>exit</w:t>
+      </w:r>
+      <w:r>
+        <w:t xml:space="preserve"> berisi kotak dialog untuk memilih keluar atau tidak dari aplikasi seperti tertera pada Gambar 4.3.</w:t>
       </w:r>
       <w:r>
         <w:t>4</w:t>
       </w:r>
       <w:r>
-        <w:t xml:space="preserve"> Halaman exit.</w:t>
+        <w:t xml:space="preserve"> Halaman </w:t>
+      </w:r>
+      <w:r>
+        <w:rPr>
+          <w:i/>
+        </w:rPr>
+        <w:t>exit</w:t>
+      </w:r>
+      <w:r>
+        <w:t>.</w:t>
       </w:r>
     </w:p>
     <w:p>
@@ -5265,7 +6173,16 @@
         <w:jc w:val="center"/>
       </w:pPr>
       <w:r>
-        <w:t>Gambar 4.3.4 Halaman exit.</w:t>
+        <w:t xml:space="preserve">Gambar 4.3.4 Halaman </w:t>
+      </w:r>
+      <w:r>
+        <w:rPr>
+          <w:i/>
+        </w:rPr>
+        <w:t>exit</w:t>
+      </w:r>
+      <w:r>
+        <w:t>.</w:t>
       </w:r>
     </w:p>
     <w:p>
@@ -5296,7 +6213,14 @@
         <w:rPr>
           <w:b/>
         </w:rPr>
-        <w:t>Halaman Menu Stage</w:t>
+        <w:t xml:space="preserve">Halaman Menu </w:t>
+      </w:r>
+      <w:r>
+        <w:rPr>
+          <w:b/>
+          <w:i/>
+        </w:rPr>
+        <w:t>Stage</w:t>
       </w:r>
     </w:p>
     <w:p>
@@ -5306,7 +6230,16 @@
         <w:ind w:left="0" w:right="0" w:firstLine="1134"/>
       </w:pPr>
       <w:r>
-        <w:t xml:space="preserve">Halaman ini berisikan 4 stage, dimana setiap stage memiliki </w:t>
+        <w:t xml:space="preserve">Halaman ini berisikan 4 </w:t>
+      </w:r>
+      <w:r>
+        <w:rPr>
+          <w:i/>
+        </w:rPr>
+        <w:t>stage</w:t>
+      </w:r>
+      <w:r>
+        <w:t xml:space="preserve">, dimana setiap stage memiliki </w:t>
       </w:r>
       <w:r>
         <w:t xml:space="preserve">tema dan wilayah yang berbeda-beda. </w:t>
@@ -5315,7 +6248,16 @@
         <w:t>Pengguna</w:t>
       </w:r>
       <w:r>
-        <w:t xml:space="preserve"> dapat memilih stage sesuai kompetensi yang telah </w:t>
+        <w:t xml:space="preserve"> dapat memilih </w:t>
+      </w:r>
+      <w:r>
+        <w:rPr>
+          <w:i/>
+        </w:rPr>
+        <w:t>stage</w:t>
+      </w:r>
+      <w:r>
+        <w:t xml:space="preserve"> sesuai kompetensi yang telah </w:t>
       </w:r>
       <w:r>
         <w:t>pengguna</w:t>
@@ -5324,7 +6266,31 @@
         <w:t xml:space="preserve"> tempuh</w:t>
       </w:r>
       <w:r>
-        <w:t>. Aplikasi ini menyediakan 4 stage, yaitu Jakarta, Surabaya, Bandung, dan Jogja seperti yang ada pada Gambar 4.3.5  Halaman Menu Stage.</w:t>
+        <w:t xml:space="preserve">. Aplikasi ini menyediakan 4 </w:t>
+      </w:r>
+      <w:r>
+        <w:rPr>
+          <w:i/>
+        </w:rPr>
+        <w:t>stage</w:t>
+      </w:r>
+      <w:r>
+        <w:rPr>
+          <w:i/>
+        </w:rPr>
+        <w:t>s</w:t>
+      </w:r>
+      <w:r>
+        <w:t xml:space="preserve">, yaitu Jakarta, Surabaya, Bandung, dan Jogja seperti yang ada pada Gambar 4.3.5  Halaman Menu </w:t>
+      </w:r>
+      <w:r>
+        <w:rPr>
+          <w:i/>
+        </w:rPr>
+        <w:t>Stage</w:t>
+      </w:r>
+      <w:r>
+        <w:t>.</w:t>
       </w:r>
     </w:p>
     <w:p>
@@ -5345,6 +6311,7 @@
         <w:rPr>
           <w:noProof/>
         </w:rPr>
+        <w:lastRenderedPageBreak/>
         <w:drawing>
           <wp:inline distT="0" distB="0" distL="0" distR="0">
             <wp:extent cx="3600000" cy="1969149"/>
@@ -5363,7 +6330,7 @@
                     </pic:cNvPicPr>
                   </pic:nvPicPr>
                   <pic:blipFill rotWithShape="1">
-                    <a:blip r:embed="rId11" cstate="print">
+                    <a:blip r:embed="rId12" cstate="print">
                       <a:extLst>
                         <a:ext uri="{28A0092B-C50C-407E-A947-70E740481C1C}">
                           <a14:useLocalDpi xmlns:a14="http://schemas.microsoft.com/office/drawing/2010/main" val="0"/>
@@ -5405,7 +6372,16 @@
         <w:jc w:val="center"/>
       </w:pPr>
       <w:r>
-        <w:t>Gambar 4.3.5  Halaman Menu Stage.</w:t>
+        <w:t xml:space="preserve">Gambar 4.3.5  Halaman Menu </w:t>
+      </w:r>
+      <w:r>
+        <w:rPr>
+          <w:i/>
+        </w:rPr>
+        <w:t>Stage</w:t>
+      </w:r>
+      <w:r>
+        <w:t>.</w:t>
       </w:r>
     </w:p>
     <w:p>
@@ -5533,7 +6509,6 @@
         <w:rPr>
           <w:noProof/>
         </w:rPr>
-        <w:lastRenderedPageBreak/>
         <w:drawing>
           <wp:inline distT="0" distB="0" distL="0" distR="0">
             <wp:extent cx="3600000" cy="1974947"/>
@@ -5552,7 +6527,7 @@
                     </pic:cNvPicPr>
                   </pic:nvPicPr>
                   <pic:blipFill rotWithShape="1">
-                    <a:blip r:embed="rId12" cstate="print">
+                    <a:blip r:embed="rId13" cstate="print">
                       <a:extLst>
                         <a:ext uri="{28A0092B-C50C-407E-A947-70E740481C1C}">
                           <a14:useLocalDpi xmlns:a14="http://schemas.microsoft.com/office/drawing/2010/main" val="0"/>
@@ -5623,6 +6598,7 @@
         <w:rPr>
           <w:noProof/>
         </w:rPr>
+        <w:lastRenderedPageBreak/>
         <w:drawing>
           <wp:inline distT="0" distB="0" distL="0" distR="0">
             <wp:extent cx="3600000" cy="1970887"/>
@@ -5641,7 +6617,7 @@
                     </pic:cNvPicPr>
                   </pic:nvPicPr>
                   <pic:blipFill rotWithShape="1">
-                    <a:blip r:embed="rId13" cstate="print">
+                    <a:blip r:embed="rId14" cstate="print">
                       <a:extLst>
                         <a:ext uri="{28A0092B-C50C-407E-A947-70E740481C1C}">
                           <a14:useLocalDpi xmlns:a14="http://schemas.microsoft.com/office/drawing/2010/main" val="0"/>
@@ -5719,87 +6695,6 @@
                 <pic:pic xmlns:pic="http://schemas.openxmlformats.org/drawingml/2006/picture">
                   <pic:nvPicPr>
                     <pic:cNvPr id="0" name="Picture 13" descr="C:\Users\arumdeun\Downloads\photo6109276462856120247.jpg"/>
-                    <pic:cNvPicPr>
-                      <a:picLocks noChangeAspect="1" noChangeArrowheads="1"/>
-                    </pic:cNvPicPr>
-                  </pic:nvPicPr>
-                  <pic:blipFill>
-                    <a:blip r:embed="rId14" cstate="print">
-                      <a:extLst>
-                        <a:ext uri="{28A0092B-C50C-407E-A947-70E740481C1C}">
-                          <a14:useLocalDpi xmlns:a14="http://schemas.microsoft.com/office/drawing/2010/main" val="0"/>
-                        </a:ext>
-                      </a:extLst>
-                    </a:blip>
-                    <a:srcRect/>
-                    <a:stretch>
-                      <a:fillRect/>
-                    </a:stretch>
-                  </pic:blipFill>
-                  <pic:spPr bwMode="auto">
-                    <a:xfrm>
-                      <a:off x="0" y="0"/>
-                      <a:ext cx="3600000" cy="1969811"/>
-                    </a:xfrm>
-                    <a:prstGeom prst="rect">
-                      <a:avLst/>
-                    </a:prstGeom>
-                    <a:noFill/>
-                    <a:ln>
-                      <a:noFill/>
-                    </a:ln>
-                  </pic:spPr>
-                </pic:pic>
-              </a:graphicData>
-            </a:graphic>
-          </wp:inline>
-        </w:drawing>
-      </w:r>
-    </w:p>
-    <w:p>
-      <w:pPr>
-        <w:pStyle w:val="ListParagraph"/>
-        <w:spacing w:after="121" w:line="360" w:lineRule="auto"/>
-        <w:ind w:left="0" w:right="0" w:firstLine="0"/>
-        <w:jc w:val="center"/>
-      </w:pPr>
-      <w:r>
-        <w:t>Gambar 4.3.6  Halaman Menu Level Stage Bandung.</w:t>
-      </w:r>
-    </w:p>
-    <w:p>
-      <w:pPr>
-        <w:pStyle w:val="ListParagraph"/>
-        <w:spacing w:after="121" w:line="360" w:lineRule="auto"/>
-        <w:ind w:left="0" w:right="0" w:firstLine="0"/>
-        <w:jc w:val="center"/>
-      </w:pPr>
-    </w:p>
-    <w:p>
-      <w:pPr>
-        <w:pStyle w:val="ListParagraph"/>
-        <w:spacing w:after="121" w:line="360" w:lineRule="auto"/>
-        <w:ind w:left="0" w:right="0" w:firstLine="0"/>
-        <w:jc w:val="center"/>
-      </w:pPr>
-      <w:r>
-        <w:rPr>
-          <w:noProof/>
-        </w:rPr>
-        <w:lastRenderedPageBreak/>
-        <w:drawing>
-          <wp:inline distT="0" distB="0" distL="0" distR="0">
-            <wp:extent cx="3600000" cy="1969811"/>
-            <wp:effectExtent l="0" t="0" r="635" b="0"/>
-            <wp:docPr id="10" name="Picture 10" descr="C:\Users\arumdeun\Downloads\photo6109276462856120248.jpg"/>
-            <wp:cNvGraphicFramePr>
-              <a:graphicFrameLocks xmlns:a="http://schemas.openxmlformats.org/drawingml/2006/main" noChangeAspect="1"/>
-            </wp:cNvGraphicFramePr>
-            <a:graphic xmlns:a="http://schemas.openxmlformats.org/drawingml/2006/main">
-              <a:graphicData uri="http://schemas.openxmlformats.org/drawingml/2006/picture">
-                <pic:pic xmlns:pic="http://schemas.openxmlformats.org/drawingml/2006/picture">
-                  <pic:nvPicPr>
-                    <pic:cNvPr id="0" name="Picture 14" descr="C:\Users\arumdeun\Downloads\photo6109276462856120248.jpg"/>
                     <pic:cNvPicPr>
                       <a:picLocks noChangeAspect="1" noChangeArrowheads="1"/>
                     </pic:cNvPicPr>
@@ -5845,6 +6740,86 @@
         <w:jc w:val="center"/>
       </w:pPr>
       <w:r>
+        <w:t>Gambar 4.3.6  Halaman Menu Level Stage Bandung.</w:t>
+      </w:r>
+    </w:p>
+    <w:p>
+      <w:pPr>
+        <w:pStyle w:val="ListParagraph"/>
+        <w:spacing w:after="121" w:line="360" w:lineRule="auto"/>
+        <w:ind w:left="0" w:right="0" w:firstLine="0"/>
+        <w:jc w:val="center"/>
+      </w:pPr>
+    </w:p>
+    <w:p>
+      <w:pPr>
+        <w:pStyle w:val="ListParagraph"/>
+        <w:spacing w:after="121" w:line="360" w:lineRule="auto"/>
+        <w:ind w:left="0" w:right="0" w:firstLine="0"/>
+        <w:jc w:val="center"/>
+      </w:pPr>
+      <w:r>
+        <w:rPr>
+          <w:noProof/>
+        </w:rPr>
+        <w:drawing>
+          <wp:inline distT="0" distB="0" distL="0" distR="0">
+            <wp:extent cx="3600000" cy="1969811"/>
+            <wp:effectExtent l="0" t="0" r="635" b="0"/>
+            <wp:docPr id="10" name="Picture 10" descr="C:\Users\arumdeun\Downloads\photo6109276462856120248.jpg"/>
+            <wp:cNvGraphicFramePr>
+              <a:graphicFrameLocks xmlns:a="http://schemas.openxmlformats.org/drawingml/2006/main" noChangeAspect="1"/>
+            </wp:cNvGraphicFramePr>
+            <a:graphic xmlns:a="http://schemas.openxmlformats.org/drawingml/2006/main">
+              <a:graphicData uri="http://schemas.openxmlformats.org/drawingml/2006/picture">
+                <pic:pic xmlns:pic="http://schemas.openxmlformats.org/drawingml/2006/picture">
+                  <pic:nvPicPr>
+                    <pic:cNvPr id="0" name="Picture 14" descr="C:\Users\arumdeun\Downloads\photo6109276462856120248.jpg"/>
+                    <pic:cNvPicPr>
+                      <a:picLocks noChangeAspect="1" noChangeArrowheads="1"/>
+                    </pic:cNvPicPr>
+                  </pic:nvPicPr>
+                  <pic:blipFill>
+                    <a:blip r:embed="rId16" cstate="print">
+                      <a:extLst>
+                        <a:ext uri="{28A0092B-C50C-407E-A947-70E740481C1C}">
+                          <a14:useLocalDpi xmlns:a14="http://schemas.microsoft.com/office/drawing/2010/main" val="0"/>
+                        </a:ext>
+                      </a:extLst>
+                    </a:blip>
+                    <a:srcRect/>
+                    <a:stretch>
+                      <a:fillRect/>
+                    </a:stretch>
+                  </pic:blipFill>
+                  <pic:spPr bwMode="auto">
+                    <a:xfrm>
+                      <a:off x="0" y="0"/>
+                      <a:ext cx="3600000" cy="1969811"/>
+                    </a:xfrm>
+                    <a:prstGeom prst="rect">
+                      <a:avLst/>
+                    </a:prstGeom>
+                    <a:noFill/>
+                    <a:ln>
+                      <a:noFill/>
+                    </a:ln>
+                  </pic:spPr>
+                </pic:pic>
+              </a:graphicData>
+            </a:graphic>
+          </wp:inline>
+        </w:drawing>
+      </w:r>
+    </w:p>
+    <w:p>
+      <w:pPr>
+        <w:pStyle w:val="ListParagraph"/>
+        <w:spacing w:after="121" w:line="360" w:lineRule="auto"/>
+        <w:ind w:left="0" w:right="0" w:firstLine="0"/>
+        <w:jc w:val="center"/>
+      </w:pPr>
+      <w:r>
         <w:t>Gambar 4.3.6  Halaman Menu Level Stage Jogja.</w:t>
       </w:r>
     </w:p>
@@ -5896,10 +6871,7 @@
         <w:t>Gambar 4.3.7</w:t>
       </w:r>
       <w:r>
-        <w:t xml:space="preserve"> </w:t>
-      </w:r>
-      <w:r>
-        <w:t xml:space="preserve">Halaman </w:t>
+        <w:t xml:space="preserve"> Halaman </w:t>
       </w:r>
       <w:r>
         <w:t>Pause</w:t>
@@ -5923,10 +6895,8 @@
         <w:jc w:val="center"/>
       </w:pPr>
       <w:r>
-        <w:t>Gambar 4.3.7</w:t>
-      </w:r>
-      <w:r>
-        <w:t xml:space="preserve">  Halaman </w:t>
+        <w:lastRenderedPageBreak/>
+        <w:t xml:space="preserve">Gambar 4.3.7  Halaman </w:t>
       </w:r>
       <w:r>
         <w:t>Pause</w:t>
@@ -6040,8 +7010,6 @@
           <w:sz w:val="32"/>
         </w:rPr>
       </w:pPr>
-      <w:bookmarkStart w:id="0" w:name="_GoBack"/>
-      <w:bookmarkEnd w:id="0"/>
     </w:p>
     <w:p>
       <w:pPr>
@@ -6068,7 +7036,6 @@
           <w:b/>
           <w:sz w:val="32"/>
         </w:rPr>
-        <w:lastRenderedPageBreak/>
         <w:t xml:space="preserve">BAB </w:t>
       </w:r>
       <w:r>
@@ -6280,6 +7247,7 @@
         <w:rPr>
           <w:b/>
         </w:rPr>
+        <w:lastRenderedPageBreak/>
         <w:t>Saran</w:t>
       </w:r>
     </w:p>
@@ -6430,7 +7398,6 @@
           <w:b/>
           <w:sz w:val="28"/>
         </w:rPr>
-        <w:lastRenderedPageBreak/>
         <w:t>DAFTAR PUSTAKA</w:t>
       </w:r>
     </w:p>
@@ -6489,7 +7456,7 @@
         <w:jc w:val="both"/>
         <w:textAlignment w:val="baseline"/>
       </w:pPr>
-      <w:hyperlink r:id="rId16" w:history="1">
+      <w:hyperlink r:id="rId17" w:history="1">
         <w:r>
           <w:rPr>
             <w:rStyle w:val="Hyperlink"/>
@@ -6506,6 +7473,7 @@
         <w:ind w:left="567" w:right="521"/>
       </w:pPr>
       <w:r>
+        <w:lastRenderedPageBreak/>
         <w:t>http://muhammadnazaragliyono.blogspot.co.id/2013/05/pengertian-ga</w:t>
       </w:r>
       <w:r>
@@ -6691,7 +7659,6 @@
           <w:b/>
           <w:sz w:val="28"/>
         </w:rPr>
-        <w:lastRenderedPageBreak/>
         <w:t>LAMPIRAN</w:t>
       </w:r>
       <w:r>
@@ -6878,29 +7845,7 @@
           <w:b/>
           <w:sz w:val="28"/>
         </w:rPr>
-        <w:lastRenderedPageBreak/>
-        <w:t xml:space="preserve">LAMPIRAN </w:t>
-      </w:r>
-      <w:r>
-        <w:rPr>
-          <w:b/>
-          <w:sz w:val="28"/>
-        </w:rPr>
-        <w:t>2</w:t>
-      </w:r>
-      <w:r>
-        <w:rPr>
-          <w:b/>
-          <w:sz w:val="28"/>
-        </w:rPr>
-        <w:t xml:space="preserve"> : </w:t>
-      </w:r>
-      <w:r>
-        <w:rPr>
-          <w:b/>
-          <w:sz w:val="28"/>
-        </w:rPr>
-        <w:t xml:space="preserve">KOMPONEN IKON </w:t>
+        <w:t xml:space="preserve">LAMPIRAN 2 : KOMPONEN IKON </w:t>
       </w:r>
     </w:p>
     <w:p>
@@ -6922,57 +7867,6 @@
             <wp:extent cx="5381625" cy="1162050"/>
             <wp:effectExtent l="0" t="0" r="9525" b="0"/>
             <wp:docPr id="36" name="Picture 36"/>
-            <wp:cNvGraphicFramePr>
-              <a:graphicFrameLocks xmlns:a="http://schemas.openxmlformats.org/drawingml/2006/main" noChangeAspect="1"/>
-            </wp:cNvGraphicFramePr>
-            <a:graphic xmlns:a="http://schemas.openxmlformats.org/drawingml/2006/main">
-              <a:graphicData uri="http://schemas.openxmlformats.org/drawingml/2006/picture">
-                <pic:pic xmlns:pic="http://schemas.openxmlformats.org/drawingml/2006/picture">
-                  <pic:nvPicPr>
-                    <pic:cNvPr id="1" name=""/>
-                    <pic:cNvPicPr/>
-                  </pic:nvPicPr>
-                  <pic:blipFill>
-                    <a:blip r:embed="rId17"/>
-                    <a:stretch>
-                      <a:fillRect/>
-                    </a:stretch>
-                  </pic:blipFill>
-                  <pic:spPr>
-                    <a:xfrm>
-                      <a:off x="0" y="0"/>
-                      <a:ext cx="5381625" cy="1162050"/>
-                    </a:xfrm>
-                    <a:prstGeom prst="rect">
-                      <a:avLst/>
-                    </a:prstGeom>
-                  </pic:spPr>
-                </pic:pic>
-              </a:graphicData>
-            </a:graphic>
-          </wp:inline>
-        </w:drawing>
-      </w:r>
-    </w:p>
-    <w:p>
-      <w:pPr>
-        <w:spacing w:after="160" w:line="360" w:lineRule="auto"/>
-        <w:ind w:right="0"/>
-        <w:jc w:val="center"/>
-        <w:rPr>
-          <w:b/>
-          <w:sz w:val="28"/>
-        </w:rPr>
-      </w:pPr>
-      <w:r>
-        <w:rPr>
-          <w:noProof/>
-        </w:rPr>
-        <w:drawing>
-          <wp:inline distT="0" distB="0" distL="0" distR="0" wp14:anchorId="64FC8012" wp14:editId="67E8DE85">
-            <wp:extent cx="3238500" cy="1152525"/>
-            <wp:effectExtent l="0" t="0" r="0" b="9525"/>
-            <wp:docPr id="37" name="Picture 37"/>
             <wp:cNvGraphicFramePr>
               <a:graphicFrameLocks xmlns:a="http://schemas.openxmlformats.org/drawingml/2006/main" noChangeAspect="1"/>
             </wp:cNvGraphicFramePr>
@@ -6992,7 +7886,7 @@
                   <pic:spPr>
                     <a:xfrm>
                       <a:off x="0" y="0"/>
-                      <a:ext cx="3238500" cy="1152525"/>
+                      <a:ext cx="5381625" cy="1162050"/>
                     </a:xfrm>
                     <a:prstGeom prst="rect">
                       <a:avLst/>
@@ -7020,10 +7914,10 @@
           <w:noProof/>
         </w:rPr>
         <w:drawing>
-          <wp:inline distT="0" distB="0" distL="0" distR="0" wp14:anchorId="35151AF9" wp14:editId="65735B82">
-            <wp:extent cx="1038225" cy="1162050"/>
-            <wp:effectExtent l="0" t="0" r="9525" b="0"/>
-            <wp:docPr id="38" name="Picture 38"/>
+          <wp:inline distT="0" distB="0" distL="0" distR="0" wp14:anchorId="64FC8012" wp14:editId="67E8DE85">
+            <wp:extent cx="3238500" cy="1152525"/>
+            <wp:effectExtent l="0" t="0" r="0" b="9525"/>
+            <wp:docPr id="37" name="Picture 37"/>
             <wp:cNvGraphicFramePr>
               <a:graphicFrameLocks xmlns:a="http://schemas.openxmlformats.org/drawingml/2006/main" noChangeAspect="1"/>
             </wp:cNvGraphicFramePr>
@@ -7043,7 +7937,7 @@
                   <pic:spPr>
                     <a:xfrm>
                       <a:off x="0" y="0"/>
-                      <a:ext cx="1038225" cy="1162050"/>
+                      <a:ext cx="3238500" cy="1152525"/>
                     </a:xfrm>
                     <a:prstGeom prst="rect">
                       <a:avLst/>
@@ -7066,176 +7960,16 @@
           <w:sz w:val="28"/>
         </w:rPr>
       </w:pPr>
-    </w:p>
-    <w:p>
-      <w:pPr>
-        <w:spacing w:after="160" w:line="360" w:lineRule="auto"/>
-        <w:ind w:right="0"/>
-        <w:jc w:val="center"/>
-        <w:rPr>
-          <w:b/>
-          <w:sz w:val="28"/>
-        </w:rPr>
-      </w:pPr>
-    </w:p>
-    <w:p>
-      <w:pPr>
-        <w:spacing w:after="160" w:line="360" w:lineRule="auto"/>
-        <w:ind w:right="0"/>
-        <w:jc w:val="center"/>
-        <w:rPr>
-          <w:b/>
-          <w:sz w:val="28"/>
-        </w:rPr>
-      </w:pPr>
-    </w:p>
-    <w:p>
-      <w:pPr>
-        <w:spacing w:after="160" w:line="360" w:lineRule="auto"/>
-        <w:ind w:right="0"/>
-        <w:jc w:val="center"/>
-        <w:rPr>
-          <w:b/>
-          <w:sz w:val="28"/>
-        </w:rPr>
-      </w:pPr>
-    </w:p>
-    <w:p>
-      <w:pPr>
-        <w:spacing w:after="160" w:line="360" w:lineRule="auto"/>
-        <w:ind w:right="0"/>
-        <w:jc w:val="center"/>
-        <w:rPr>
-          <w:b/>
-          <w:sz w:val="28"/>
-        </w:rPr>
-      </w:pPr>
-    </w:p>
-    <w:p>
-      <w:pPr>
-        <w:spacing w:after="160" w:line="360" w:lineRule="auto"/>
-        <w:ind w:right="0"/>
-        <w:jc w:val="center"/>
-        <w:rPr>
-          <w:b/>
-          <w:sz w:val="28"/>
-        </w:rPr>
-      </w:pPr>
-    </w:p>
-    <w:p>
-      <w:pPr>
-        <w:spacing w:after="160" w:line="360" w:lineRule="auto"/>
-        <w:ind w:right="0"/>
-        <w:jc w:val="center"/>
-        <w:rPr>
-          <w:b/>
-          <w:sz w:val="28"/>
-        </w:rPr>
-      </w:pPr>
-    </w:p>
-    <w:p>
-      <w:pPr>
-        <w:spacing w:after="160" w:line="360" w:lineRule="auto"/>
-        <w:ind w:right="0"/>
-        <w:jc w:val="center"/>
-        <w:rPr>
-          <w:b/>
-          <w:sz w:val="28"/>
-        </w:rPr>
-      </w:pPr>
-    </w:p>
-    <w:p>
-      <w:pPr>
-        <w:spacing w:after="160" w:line="360" w:lineRule="auto"/>
-        <w:ind w:right="0"/>
-        <w:jc w:val="center"/>
-        <w:rPr>
-          <w:b/>
-          <w:sz w:val="28"/>
-        </w:rPr>
-      </w:pPr>
-    </w:p>
-    <w:p>
-      <w:pPr>
-        <w:spacing w:after="160" w:line="360" w:lineRule="auto"/>
-        <w:ind w:right="0"/>
-        <w:jc w:val="center"/>
-        <w:rPr>
-          <w:b/>
-          <w:sz w:val="28"/>
-        </w:rPr>
-      </w:pPr>
-    </w:p>
-    <w:p>
-      <w:pPr>
-        <w:spacing w:after="160" w:line="360" w:lineRule="auto"/>
-        <w:ind w:right="0"/>
-        <w:jc w:val="center"/>
-        <w:rPr>
-          <w:b/>
-          <w:sz w:val="28"/>
-        </w:rPr>
-      </w:pPr>
-    </w:p>
-    <w:p>
-      <w:pPr>
-        <w:spacing w:after="160" w:line="360" w:lineRule="auto"/>
-        <w:ind w:right="0"/>
-        <w:jc w:val="center"/>
-        <w:rPr>
-          <w:b/>
-          <w:sz w:val="28"/>
-        </w:rPr>
-      </w:pPr>
-      <w:r>
-        <w:rPr>
-          <w:b/>
-          <w:sz w:val="28"/>
+      <w:r>
+        <w:rPr>
+          <w:noProof/>
         </w:rPr>
         <w:lastRenderedPageBreak/>
-        <w:t xml:space="preserve">LAMPIRAN </w:t>
-      </w:r>
-      <w:r>
-        <w:rPr>
-          <w:b/>
-          <w:sz w:val="28"/>
-        </w:rPr>
-        <w:t>3</w:t>
-      </w:r>
-      <w:r>
-        <w:rPr>
-          <w:b/>
-          <w:sz w:val="28"/>
-        </w:rPr>
-        <w:t xml:space="preserve"> : KOMPONEN </w:t>
-      </w:r>
-      <w:r>
-        <w:rPr>
-          <w:b/>
-          <w:sz w:val="28"/>
-        </w:rPr>
-        <w:t>NAVIGASI</w:t>
-      </w:r>
-    </w:p>
-    <w:p>
-      <w:pPr>
-        <w:spacing w:after="160" w:line="360" w:lineRule="auto"/>
-        <w:ind w:right="0"/>
-        <w:jc w:val="center"/>
-        <w:rPr>
-          <w:b/>
-          <w:sz w:val="28"/>
-        </w:rPr>
-      </w:pPr>
-      <w:r>
-        <w:rPr>
-          <w:noProof/>
-        </w:rPr>
         <w:drawing>
-          <wp:inline distT="0" distB="0" distL="0" distR="0" wp14:anchorId="78107142" wp14:editId="7586F4B5">
-            <wp:extent cx="4229100" cy="1114425"/>
-            <wp:effectExtent l="0" t="0" r="0" b="9525"/>
-            <wp:docPr id="1" name="Picture 1"/>
+          <wp:inline distT="0" distB="0" distL="0" distR="0" wp14:anchorId="35151AF9" wp14:editId="65735B82">
+            <wp:extent cx="1038225" cy="1162050"/>
+            <wp:effectExtent l="0" t="0" r="9525" b="0"/>
+            <wp:docPr id="38" name="Picture 38"/>
             <wp:cNvGraphicFramePr>
               <a:graphicFrameLocks xmlns:a="http://schemas.openxmlformats.org/drawingml/2006/main" noChangeAspect="1"/>
             </wp:cNvGraphicFramePr>
@@ -7255,7 +7989,7 @@
                   <pic:spPr>
                     <a:xfrm>
                       <a:off x="0" y="0"/>
-                      <a:ext cx="4229100" cy="1114425"/>
+                      <a:ext cx="1038225" cy="1162050"/>
                     </a:xfrm>
                     <a:prstGeom prst="rect">
                       <a:avLst/>
@@ -7399,6 +8133,34 @@
           <w:sz w:val="28"/>
         </w:rPr>
       </w:pPr>
+      <w:r>
+        <w:rPr>
+          <w:b/>
+          <w:sz w:val="28"/>
+        </w:rPr>
+        <w:t xml:space="preserve">LAMPIRAN </w:t>
+      </w:r>
+      <w:r>
+        <w:rPr>
+          <w:b/>
+          <w:sz w:val="28"/>
+        </w:rPr>
+        <w:t>3</w:t>
+      </w:r>
+      <w:r>
+        <w:rPr>
+          <w:b/>
+          <w:sz w:val="28"/>
+        </w:rPr>
+        <w:t xml:space="preserve"> : KOMPONEN </w:t>
+      </w:r>
+      <w:r>
+        <w:rPr>
+          <w:b/>
+          <w:sz w:val="28"/>
+        </w:rPr>
+        <w:t>NAVIGASI</w:t>
+      </w:r>
     </w:p>
     <w:p>
       <w:pPr>
@@ -7410,110 +8172,15 @@
           <w:sz w:val="28"/>
         </w:rPr>
       </w:pPr>
-    </w:p>
-    <w:p>
-      <w:pPr>
-        <w:spacing w:after="160" w:line="360" w:lineRule="auto"/>
-        <w:ind w:right="0"/>
-        <w:jc w:val="center"/>
-        <w:rPr>
-          <w:b/>
-          <w:sz w:val="28"/>
-        </w:rPr>
-      </w:pPr>
-    </w:p>
-    <w:p>
-      <w:pPr>
-        <w:spacing w:after="160" w:line="360" w:lineRule="auto"/>
-        <w:ind w:right="0"/>
-        <w:jc w:val="center"/>
-        <w:rPr>
-          <w:b/>
-          <w:sz w:val="28"/>
-        </w:rPr>
-      </w:pPr>
-    </w:p>
-    <w:p>
-      <w:pPr>
-        <w:spacing w:after="160" w:line="360" w:lineRule="auto"/>
-        <w:ind w:right="0"/>
-        <w:jc w:val="center"/>
-        <w:rPr>
-          <w:b/>
-          <w:sz w:val="28"/>
-        </w:rPr>
-      </w:pPr>
-    </w:p>
-    <w:p>
-      <w:pPr>
-        <w:spacing w:after="160" w:line="360" w:lineRule="auto"/>
-        <w:ind w:right="0"/>
-        <w:jc w:val="center"/>
-        <w:rPr>
-          <w:b/>
-          <w:sz w:val="28"/>
-        </w:rPr>
-      </w:pPr>
-    </w:p>
-    <w:p>
-      <w:pPr>
-        <w:spacing w:after="160" w:line="360" w:lineRule="auto"/>
-        <w:ind w:right="0"/>
-        <w:jc w:val="center"/>
-        <w:rPr>
-          <w:b/>
-          <w:sz w:val="28"/>
-        </w:rPr>
-      </w:pPr>
-      <w:r>
-        <w:rPr>
-          <w:b/>
-          <w:sz w:val="28"/>
-        </w:rPr>
-        <w:lastRenderedPageBreak/>
-        <w:t xml:space="preserve">LAMPIRAN </w:t>
-      </w:r>
-      <w:r>
-        <w:rPr>
-          <w:b/>
-          <w:sz w:val="28"/>
-        </w:rPr>
-        <w:t>4</w:t>
-      </w:r>
-      <w:r>
-        <w:rPr>
-          <w:b/>
-          <w:sz w:val="28"/>
-        </w:rPr>
-        <w:t xml:space="preserve"> : KOMPONEN </w:t>
-      </w:r>
-      <w:r>
-        <w:rPr>
-          <w:b/>
-          <w:sz w:val="28"/>
-        </w:rPr>
-        <w:t>HALAMAN UTAMA</w:t>
-      </w:r>
-    </w:p>
-    <w:p>
-      <w:pPr>
-        <w:spacing w:after="160" w:line="360" w:lineRule="auto"/>
-        <w:ind w:right="0"/>
-        <w:jc w:val="center"/>
-        <w:rPr>
-          <w:b/>
-          <w:sz w:val="28"/>
-        </w:rPr>
-      </w:pPr>
       <w:r>
         <w:rPr>
           <w:noProof/>
         </w:rPr>
         <w:drawing>
-          <wp:inline distT="0" distB="0" distL="0" distR="0" wp14:anchorId="60B04F54" wp14:editId="6880E379">
-            <wp:extent cx="5553075" cy="1209675"/>
-            <wp:effectExtent l="0" t="0" r="9525" b="9525"/>
-            <wp:docPr id="39" name="Picture 39"/>
+          <wp:inline distT="0" distB="0" distL="0" distR="0" wp14:anchorId="78107142" wp14:editId="7586F4B5">
+            <wp:extent cx="4229100" cy="1114425"/>
+            <wp:effectExtent l="0" t="0" r="0" b="9525"/>
+            <wp:docPr id="1" name="Picture 1"/>
             <wp:cNvGraphicFramePr>
               <a:graphicFrameLocks xmlns:a="http://schemas.openxmlformats.org/drawingml/2006/main" noChangeAspect="1"/>
             </wp:cNvGraphicFramePr>
@@ -7533,7 +8200,7 @@
                   <pic:spPr>
                     <a:xfrm>
                       <a:off x="0" y="0"/>
-                      <a:ext cx="5553075" cy="1209675"/>
+                      <a:ext cx="4229100" cy="1114425"/>
                     </a:xfrm>
                     <a:prstGeom prst="rect">
                       <a:avLst/>
@@ -7556,15 +8223,234 @@
           <w:sz w:val="28"/>
         </w:rPr>
       </w:pPr>
+    </w:p>
+    <w:p>
+      <w:pPr>
+        <w:spacing w:after="160" w:line="360" w:lineRule="auto"/>
+        <w:ind w:right="0"/>
+        <w:jc w:val="center"/>
+        <w:rPr>
+          <w:b/>
+          <w:sz w:val="28"/>
+        </w:rPr>
+      </w:pPr>
+    </w:p>
+    <w:p>
+      <w:pPr>
+        <w:spacing w:after="160" w:line="360" w:lineRule="auto"/>
+        <w:ind w:right="0"/>
+        <w:jc w:val="center"/>
+        <w:rPr>
+          <w:b/>
+          <w:sz w:val="28"/>
+        </w:rPr>
+      </w:pPr>
+    </w:p>
+    <w:p>
+      <w:pPr>
+        <w:spacing w:after="160" w:line="360" w:lineRule="auto"/>
+        <w:ind w:right="0"/>
+        <w:jc w:val="center"/>
+        <w:rPr>
+          <w:b/>
+          <w:sz w:val="28"/>
+        </w:rPr>
+      </w:pPr>
+    </w:p>
+    <w:p>
+      <w:pPr>
+        <w:spacing w:after="160" w:line="360" w:lineRule="auto"/>
+        <w:ind w:right="0"/>
+        <w:jc w:val="center"/>
+        <w:rPr>
+          <w:b/>
+          <w:sz w:val="28"/>
+        </w:rPr>
+      </w:pPr>
+    </w:p>
+    <w:p>
+      <w:pPr>
+        <w:spacing w:after="160" w:line="360" w:lineRule="auto"/>
+        <w:ind w:right="0"/>
+        <w:jc w:val="center"/>
+        <w:rPr>
+          <w:b/>
+          <w:sz w:val="28"/>
+        </w:rPr>
+      </w:pPr>
+    </w:p>
+    <w:p>
+      <w:pPr>
+        <w:spacing w:after="160" w:line="360" w:lineRule="auto"/>
+        <w:ind w:right="0"/>
+        <w:jc w:val="center"/>
+        <w:rPr>
+          <w:b/>
+          <w:sz w:val="28"/>
+        </w:rPr>
+      </w:pPr>
+    </w:p>
+    <w:p>
+      <w:pPr>
+        <w:spacing w:after="160" w:line="360" w:lineRule="auto"/>
+        <w:ind w:right="0"/>
+        <w:jc w:val="center"/>
+        <w:rPr>
+          <w:b/>
+          <w:sz w:val="28"/>
+        </w:rPr>
+      </w:pPr>
+    </w:p>
+    <w:p>
+      <w:pPr>
+        <w:spacing w:after="160" w:line="360" w:lineRule="auto"/>
+        <w:ind w:right="0"/>
+        <w:jc w:val="center"/>
+        <w:rPr>
+          <w:b/>
+          <w:sz w:val="28"/>
+        </w:rPr>
+      </w:pPr>
+    </w:p>
+    <w:p>
+      <w:pPr>
+        <w:spacing w:after="160" w:line="360" w:lineRule="auto"/>
+        <w:ind w:right="0"/>
+        <w:jc w:val="center"/>
+        <w:rPr>
+          <w:b/>
+          <w:sz w:val="28"/>
+        </w:rPr>
+      </w:pPr>
+    </w:p>
+    <w:p>
+      <w:pPr>
+        <w:spacing w:after="160" w:line="360" w:lineRule="auto"/>
+        <w:ind w:right="0"/>
+        <w:jc w:val="center"/>
+        <w:rPr>
+          <w:b/>
+          <w:sz w:val="28"/>
+        </w:rPr>
+      </w:pPr>
+    </w:p>
+    <w:p>
+      <w:pPr>
+        <w:spacing w:after="160" w:line="360" w:lineRule="auto"/>
+        <w:ind w:right="0"/>
+        <w:jc w:val="center"/>
+        <w:rPr>
+          <w:b/>
+          <w:sz w:val="28"/>
+        </w:rPr>
+      </w:pPr>
+    </w:p>
+    <w:p>
+      <w:pPr>
+        <w:spacing w:after="160" w:line="360" w:lineRule="auto"/>
+        <w:ind w:right="0"/>
+        <w:jc w:val="center"/>
+        <w:rPr>
+          <w:b/>
+          <w:sz w:val="28"/>
+        </w:rPr>
+      </w:pPr>
+    </w:p>
+    <w:p>
+      <w:pPr>
+        <w:spacing w:after="160" w:line="360" w:lineRule="auto"/>
+        <w:ind w:right="0"/>
+        <w:jc w:val="center"/>
+        <w:rPr>
+          <w:b/>
+          <w:sz w:val="28"/>
+        </w:rPr>
+      </w:pPr>
+    </w:p>
+    <w:p>
+      <w:pPr>
+        <w:spacing w:after="160" w:line="360" w:lineRule="auto"/>
+        <w:ind w:right="0"/>
+        <w:jc w:val="center"/>
+        <w:rPr>
+          <w:b/>
+          <w:sz w:val="28"/>
+        </w:rPr>
+      </w:pPr>
+    </w:p>
+    <w:p>
+      <w:pPr>
+        <w:spacing w:after="160" w:line="360" w:lineRule="auto"/>
+        <w:ind w:right="0"/>
+        <w:jc w:val="center"/>
+        <w:rPr>
+          <w:b/>
+          <w:sz w:val="28"/>
+        </w:rPr>
+      </w:pPr>
+    </w:p>
+    <w:p>
+      <w:pPr>
+        <w:spacing w:after="160" w:line="360" w:lineRule="auto"/>
+        <w:ind w:right="0"/>
+        <w:jc w:val="center"/>
+        <w:rPr>
+          <w:b/>
+          <w:sz w:val="28"/>
+        </w:rPr>
+      </w:pPr>
+    </w:p>
+    <w:p>
+      <w:pPr>
+        <w:spacing w:after="160" w:line="360" w:lineRule="auto"/>
+        <w:ind w:right="0"/>
+        <w:jc w:val="center"/>
+        <w:rPr>
+          <w:b/>
+          <w:sz w:val="28"/>
+        </w:rPr>
+      </w:pPr>
+      <w:r>
+        <w:rPr>
+          <w:b/>
+          <w:sz w:val="28"/>
+        </w:rPr>
+        <w:t xml:space="preserve">LAMPIRAN </w:t>
+      </w:r>
+      <w:r>
+        <w:rPr>
+          <w:b/>
+          <w:sz w:val="28"/>
+        </w:rPr>
+        <w:t>4</w:t>
+      </w:r>
+      <w:r>
+        <w:rPr>
+          <w:b/>
+          <w:sz w:val="28"/>
+        </w:rPr>
+        <w:t xml:space="preserve"> : KOMPONEN HALAMAN UTAMA</w:t>
+      </w:r>
+    </w:p>
+    <w:p>
+      <w:pPr>
+        <w:spacing w:after="160" w:line="360" w:lineRule="auto"/>
+        <w:ind w:right="0"/>
+        <w:jc w:val="center"/>
+        <w:rPr>
+          <w:b/>
+          <w:sz w:val="28"/>
+        </w:rPr>
+      </w:pPr>
       <w:r>
         <w:rPr>
           <w:noProof/>
         </w:rPr>
         <w:drawing>
-          <wp:inline distT="0" distB="0" distL="0" distR="0" wp14:anchorId="0F8553BA" wp14:editId="78480DB8">
-            <wp:extent cx="4410075" cy="1209675"/>
+          <wp:inline distT="0" distB="0" distL="0" distR="0" wp14:anchorId="60B04F54" wp14:editId="6880E379">
+            <wp:extent cx="5553075" cy="1209675"/>
             <wp:effectExtent l="0" t="0" r="9525" b="9525"/>
-            <wp:docPr id="45" name="Picture 45"/>
+            <wp:docPr id="39" name="Picture 39"/>
             <wp:cNvGraphicFramePr>
               <a:graphicFrameLocks xmlns:a="http://schemas.openxmlformats.org/drawingml/2006/main" noChangeAspect="1"/>
             </wp:cNvGraphicFramePr>
@@ -7584,7 +8470,7 @@
                   <pic:spPr>
                     <a:xfrm>
                       <a:off x="0" y="0"/>
-                      <a:ext cx="4410075" cy="1209675"/>
+                      <a:ext cx="5553075" cy="1209675"/>
                     </a:xfrm>
                     <a:prstGeom prst="rect">
                       <a:avLst/>
@@ -7612,10 +8498,10 @@
           <w:noProof/>
         </w:rPr>
         <w:drawing>
-          <wp:inline distT="0" distB="0" distL="0" distR="0" wp14:anchorId="75C1573A" wp14:editId="05D2A546">
-            <wp:extent cx="3305175" cy="1143000"/>
-            <wp:effectExtent l="0" t="0" r="9525" b="0"/>
-            <wp:docPr id="40" name="Picture 40"/>
+          <wp:inline distT="0" distB="0" distL="0" distR="0" wp14:anchorId="0F8553BA" wp14:editId="78480DB8">
+            <wp:extent cx="4410075" cy="1209675"/>
+            <wp:effectExtent l="0" t="0" r="9525" b="9525"/>
+            <wp:docPr id="45" name="Picture 45"/>
             <wp:cNvGraphicFramePr>
               <a:graphicFrameLocks xmlns:a="http://schemas.openxmlformats.org/drawingml/2006/main" noChangeAspect="1"/>
             </wp:cNvGraphicFramePr>
@@ -7635,7 +8521,7 @@
                   <pic:spPr>
                     <a:xfrm>
                       <a:off x="0" y="0"/>
-                      <a:ext cx="3305175" cy="1143000"/>
+                      <a:ext cx="4410075" cy="1209675"/>
                     </a:xfrm>
                     <a:prstGeom prst="rect">
                       <a:avLst/>
@@ -7658,176 +8544,16 @@
           <w:sz w:val="28"/>
         </w:rPr>
       </w:pPr>
-    </w:p>
-    <w:p>
-      <w:pPr>
-        <w:spacing w:after="160" w:line="360" w:lineRule="auto"/>
-        <w:ind w:right="0"/>
-        <w:jc w:val="center"/>
-        <w:rPr>
-          <w:b/>
-          <w:sz w:val="28"/>
-        </w:rPr>
-      </w:pPr>
-    </w:p>
-    <w:p>
-      <w:pPr>
-        <w:spacing w:after="160" w:line="360" w:lineRule="auto"/>
-        <w:ind w:right="0"/>
-        <w:jc w:val="center"/>
-        <w:rPr>
-          <w:b/>
-          <w:sz w:val="28"/>
-        </w:rPr>
-      </w:pPr>
-    </w:p>
-    <w:p>
-      <w:pPr>
-        <w:spacing w:after="160" w:line="360" w:lineRule="auto"/>
-        <w:ind w:right="0"/>
-        <w:jc w:val="center"/>
-        <w:rPr>
-          <w:b/>
-          <w:sz w:val="28"/>
-        </w:rPr>
-      </w:pPr>
-    </w:p>
-    <w:p>
-      <w:pPr>
-        <w:spacing w:after="160" w:line="360" w:lineRule="auto"/>
-        <w:ind w:right="0"/>
-        <w:jc w:val="center"/>
-        <w:rPr>
-          <w:b/>
-          <w:sz w:val="28"/>
-        </w:rPr>
-      </w:pPr>
-    </w:p>
-    <w:p>
-      <w:pPr>
-        <w:spacing w:after="160" w:line="360" w:lineRule="auto"/>
-        <w:ind w:right="0"/>
-        <w:jc w:val="center"/>
-        <w:rPr>
-          <w:b/>
-          <w:sz w:val="28"/>
-        </w:rPr>
-      </w:pPr>
-    </w:p>
-    <w:p>
-      <w:pPr>
-        <w:spacing w:after="160" w:line="360" w:lineRule="auto"/>
-        <w:ind w:right="0"/>
-        <w:jc w:val="center"/>
-        <w:rPr>
-          <w:b/>
-          <w:sz w:val="28"/>
-        </w:rPr>
-      </w:pPr>
-    </w:p>
-    <w:p>
-      <w:pPr>
-        <w:spacing w:after="160" w:line="360" w:lineRule="auto"/>
-        <w:ind w:right="0"/>
-        <w:jc w:val="center"/>
-        <w:rPr>
-          <w:b/>
-          <w:sz w:val="28"/>
-        </w:rPr>
-      </w:pPr>
-    </w:p>
-    <w:p>
-      <w:pPr>
-        <w:spacing w:after="160" w:line="360" w:lineRule="auto"/>
-        <w:ind w:right="0"/>
-        <w:jc w:val="center"/>
-        <w:rPr>
-          <w:b/>
-          <w:sz w:val="28"/>
-        </w:rPr>
-      </w:pPr>
-    </w:p>
-    <w:p>
-      <w:pPr>
-        <w:spacing w:after="160" w:line="360" w:lineRule="auto"/>
-        <w:ind w:right="0"/>
-        <w:jc w:val="center"/>
-        <w:rPr>
-          <w:b/>
-          <w:sz w:val="28"/>
-        </w:rPr>
-      </w:pPr>
-    </w:p>
-    <w:p>
-      <w:pPr>
-        <w:spacing w:after="160" w:line="360" w:lineRule="auto"/>
-        <w:ind w:right="0"/>
-        <w:jc w:val="center"/>
-        <w:rPr>
-          <w:b/>
-          <w:sz w:val="28"/>
-        </w:rPr>
-      </w:pPr>
-    </w:p>
-    <w:p>
-      <w:pPr>
-        <w:spacing w:after="160" w:line="360" w:lineRule="auto"/>
-        <w:ind w:right="0"/>
-        <w:jc w:val="center"/>
-        <w:rPr>
-          <w:b/>
-          <w:sz w:val="28"/>
-        </w:rPr>
-      </w:pPr>
-      <w:r>
-        <w:rPr>
-          <w:b/>
-          <w:sz w:val="28"/>
+      <w:r>
+        <w:rPr>
+          <w:noProof/>
         </w:rPr>
         <w:lastRenderedPageBreak/>
-        <w:t xml:space="preserve">LAMPIRAN </w:t>
-      </w:r>
-      <w:r>
-        <w:rPr>
-          <w:b/>
-          <w:sz w:val="28"/>
-        </w:rPr>
-        <w:t>5</w:t>
-      </w:r>
-      <w:r>
-        <w:rPr>
-          <w:b/>
-          <w:sz w:val="28"/>
-        </w:rPr>
-        <w:t xml:space="preserve"> : KOMPONEN </w:t>
-      </w:r>
-      <w:r>
-        <w:rPr>
-          <w:b/>
-          <w:sz w:val="28"/>
-        </w:rPr>
-        <w:t>HALAMAN STAGE</w:t>
-      </w:r>
-    </w:p>
-    <w:p>
-      <w:pPr>
-        <w:spacing w:after="160" w:line="360" w:lineRule="auto"/>
-        <w:ind w:right="0"/>
-        <w:jc w:val="center"/>
-        <w:rPr>
-          <w:b/>
-          <w:sz w:val="28"/>
-        </w:rPr>
-      </w:pPr>
-      <w:r>
-        <w:rPr>
-          <w:noProof/>
-        </w:rPr>
         <w:drawing>
-          <wp:inline distT="0" distB="0" distL="0" distR="0" wp14:anchorId="4AC5FC86" wp14:editId="2DDE6940">
-            <wp:extent cx="4029075" cy="1171575"/>
-            <wp:effectExtent l="0" t="0" r="9525" b="9525"/>
-            <wp:docPr id="46" name="Picture 46"/>
+          <wp:inline distT="0" distB="0" distL="0" distR="0" wp14:anchorId="75C1573A" wp14:editId="05D2A546">
+            <wp:extent cx="3305175" cy="1143000"/>
+            <wp:effectExtent l="0" t="0" r="9525" b="0"/>
+            <wp:docPr id="40" name="Picture 40"/>
             <wp:cNvGraphicFramePr>
               <a:graphicFrameLocks xmlns:a="http://schemas.openxmlformats.org/drawingml/2006/main" noChangeAspect="1"/>
             </wp:cNvGraphicFramePr>
@@ -7847,7 +8573,7 @@
                   <pic:spPr>
                     <a:xfrm>
                       <a:off x="0" y="0"/>
-                      <a:ext cx="4029075" cy="1171575"/>
+                      <a:ext cx="3305175" cy="1143000"/>
                     </a:xfrm>
                     <a:prstGeom prst="rect">
                       <a:avLst/>
@@ -7870,15 +8596,168 @@
           <w:sz w:val="28"/>
         </w:rPr>
       </w:pPr>
+    </w:p>
+    <w:p>
+      <w:pPr>
+        <w:spacing w:after="160" w:line="360" w:lineRule="auto"/>
+        <w:ind w:right="0"/>
+        <w:jc w:val="center"/>
+        <w:rPr>
+          <w:b/>
+          <w:sz w:val="28"/>
+        </w:rPr>
+      </w:pPr>
+    </w:p>
+    <w:p>
+      <w:pPr>
+        <w:spacing w:after="160" w:line="360" w:lineRule="auto"/>
+        <w:ind w:right="0"/>
+        <w:jc w:val="center"/>
+        <w:rPr>
+          <w:b/>
+          <w:sz w:val="28"/>
+        </w:rPr>
+      </w:pPr>
+    </w:p>
+    <w:p>
+      <w:pPr>
+        <w:spacing w:after="160" w:line="360" w:lineRule="auto"/>
+        <w:ind w:right="0"/>
+        <w:jc w:val="center"/>
+        <w:rPr>
+          <w:b/>
+          <w:sz w:val="28"/>
+        </w:rPr>
+      </w:pPr>
+    </w:p>
+    <w:p>
+      <w:pPr>
+        <w:spacing w:after="160" w:line="360" w:lineRule="auto"/>
+        <w:ind w:right="0"/>
+        <w:jc w:val="center"/>
+        <w:rPr>
+          <w:b/>
+          <w:sz w:val="28"/>
+        </w:rPr>
+      </w:pPr>
+    </w:p>
+    <w:p>
+      <w:pPr>
+        <w:spacing w:after="160" w:line="360" w:lineRule="auto"/>
+        <w:ind w:right="0"/>
+        <w:jc w:val="center"/>
+        <w:rPr>
+          <w:b/>
+          <w:sz w:val="28"/>
+        </w:rPr>
+      </w:pPr>
+    </w:p>
+    <w:p>
+      <w:pPr>
+        <w:spacing w:after="160" w:line="360" w:lineRule="auto"/>
+        <w:ind w:right="0"/>
+        <w:jc w:val="center"/>
+        <w:rPr>
+          <w:b/>
+          <w:sz w:val="28"/>
+        </w:rPr>
+      </w:pPr>
+    </w:p>
+    <w:p>
+      <w:pPr>
+        <w:spacing w:after="160" w:line="360" w:lineRule="auto"/>
+        <w:ind w:right="0"/>
+        <w:jc w:val="center"/>
+        <w:rPr>
+          <w:b/>
+          <w:sz w:val="28"/>
+        </w:rPr>
+      </w:pPr>
+    </w:p>
+    <w:p>
+      <w:pPr>
+        <w:spacing w:after="160" w:line="360" w:lineRule="auto"/>
+        <w:ind w:right="0"/>
+        <w:jc w:val="center"/>
+        <w:rPr>
+          <w:b/>
+          <w:sz w:val="28"/>
+        </w:rPr>
+      </w:pPr>
+    </w:p>
+    <w:p>
+      <w:pPr>
+        <w:spacing w:after="160" w:line="360" w:lineRule="auto"/>
+        <w:ind w:right="0"/>
+        <w:jc w:val="center"/>
+        <w:rPr>
+          <w:b/>
+          <w:sz w:val="28"/>
+        </w:rPr>
+      </w:pPr>
+    </w:p>
+    <w:p>
+      <w:pPr>
+        <w:spacing w:after="160" w:line="360" w:lineRule="auto"/>
+        <w:ind w:right="0"/>
+        <w:jc w:val="center"/>
+        <w:rPr>
+          <w:b/>
+          <w:sz w:val="28"/>
+        </w:rPr>
+      </w:pPr>
+    </w:p>
+    <w:p>
+      <w:pPr>
+        <w:spacing w:after="160" w:line="360" w:lineRule="auto"/>
+        <w:ind w:right="0"/>
+        <w:jc w:val="center"/>
+        <w:rPr>
+          <w:b/>
+          <w:sz w:val="28"/>
+        </w:rPr>
+      </w:pPr>
+      <w:r>
+        <w:rPr>
+          <w:b/>
+          <w:sz w:val="28"/>
+        </w:rPr>
+        <w:t xml:space="preserve">LAMPIRAN </w:t>
+      </w:r>
+      <w:r>
+        <w:rPr>
+          <w:b/>
+          <w:sz w:val="28"/>
+        </w:rPr>
+        <w:t>5</w:t>
+      </w:r>
+      <w:r>
+        <w:rPr>
+          <w:b/>
+          <w:sz w:val="28"/>
+        </w:rPr>
+        <w:t xml:space="preserve"> : KOMPONEN HALAMAN STAGE</w:t>
+      </w:r>
+    </w:p>
+    <w:p>
+      <w:pPr>
+        <w:spacing w:after="160" w:line="360" w:lineRule="auto"/>
+        <w:ind w:right="0"/>
+        <w:jc w:val="center"/>
+        <w:rPr>
+          <w:b/>
+          <w:sz w:val="28"/>
+        </w:rPr>
+      </w:pPr>
       <w:r>
         <w:rPr>
           <w:noProof/>
         </w:rPr>
         <w:drawing>
-          <wp:inline distT="0" distB="0" distL="0" distR="0" wp14:anchorId="40F63B1A" wp14:editId="4A59D856">
-            <wp:extent cx="5731510" cy="1082675"/>
-            <wp:effectExtent l="0" t="0" r="2540" b="3175"/>
-            <wp:docPr id="47" name="Picture 47"/>
+          <wp:inline distT="0" distB="0" distL="0" distR="0" wp14:anchorId="4AC5FC86" wp14:editId="2DDE6940">
+            <wp:extent cx="4029075" cy="1171575"/>
+            <wp:effectExtent l="0" t="0" r="9525" b="9525"/>
+            <wp:docPr id="46" name="Picture 46"/>
             <wp:cNvGraphicFramePr>
               <a:graphicFrameLocks xmlns:a="http://schemas.openxmlformats.org/drawingml/2006/main" noChangeAspect="1"/>
             </wp:cNvGraphicFramePr>
@@ -7898,7 +8777,7 @@
                   <pic:spPr>
                     <a:xfrm>
                       <a:off x="0" y="0"/>
-                      <a:ext cx="5731510" cy="1082675"/>
+                      <a:ext cx="4029075" cy="1171575"/>
                     </a:xfrm>
                     <a:prstGeom prst="rect">
                       <a:avLst/>
@@ -7921,216 +8800,15 @@
           <w:sz w:val="28"/>
         </w:rPr>
       </w:pPr>
-    </w:p>
-    <w:p>
-      <w:pPr>
-        <w:spacing w:after="160" w:line="360" w:lineRule="auto"/>
-        <w:ind w:right="0"/>
-        <w:jc w:val="center"/>
-        <w:rPr>
-          <w:b/>
-          <w:sz w:val="28"/>
-        </w:rPr>
-      </w:pPr>
-    </w:p>
-    <w:p>
-      <w:pPr>
-        <w:spacing w:after="160" w:line="360" w:lineRule="auto"/>
-        <w:ind w:right="0"/>
-        <w:jc w:val="center"/>
-        <w:rPr>
-          <w:b/>
-          <w:sz w:val="28"/>
-        </w:rPr>
-      </w:pPr>
-    </w:p>
-    <w:p>
-      <w:pPr>
-        <w:spacing w:after="160" w:line="360" w:lineRule="auto"/>
-        <w:ind w:right="0"/>
-        <w:jc w:val="center"/>
-        <w:rPr>
-          <w:b/>
-          <w:sz w:val="28"/>
-        </w:rPr>
-      </w:pPr>
-    </w:p>
-    <w:p>
-      <w:pPr>
-        <w:spacing w:after="160" w:line="360" w:lineRule="auto"/>
-        <w:ind w:right="0"/>
-        <w:jc w:val="center"/>
-        <w:rPr>
-          <w:b/>
-          <w:sz w:val="28"/>
-        </w:rPr>
-      </w:pPr>
-    </w:p>
-    <w:p>
-      <w:pPr>
-        <w:spacing w:after="160" w:line="360" w:lineRule="auto"/>
-        <w:ind w:right="0"/>
-        <w:jc w:val="center"/>
-        <w:rPr>
-          <w:b/>
-          <w:sz w:val="28"/>
-        </w:rPr>
-      </w:pPr>
-    </w:p>
-    <w:p>
-      <w:pPr>
-        <w:spacing w:after="160" w:line="360" w:lineRule="auto"/>
-        <w:ind w:right="0"/>
-        <w:jc w:val="center"/>
-        <w:rPr>
-          <w:b/>
-          <w:sz w:val="28"/>
-        </w:rPr>
-      </w:pPr>
-    </w:p>
-    <w:p>
-      <w:pPr>
-        <w:spacing w:after="160" w:line="360" w:lineRule="auto"/>
-        <w:ind w:right="0"/>
-        <w:jc w:val="center"/>
-        <w:rPr>
-          <w:b/>
-          <w:sz w:val="28"/>
-        </w:rPr>
-      </w:pPr>
-    </w:p>
-    <w:p>
-      <w:pPr>
-        <w:spacing w:after="160" w:line="360" w:lineRule="auto"/>
-        <w:ind w:right="0"/>
-        <w:jc w:val="center"/>
-        <w:rPr>
-          <w:b/>
-          <w:sz w:val="28"/>
-        </w:rPr>
-      </w:pPr>
-    </w:p>
-    <w:p>
-      <w:pPr>
-        <w:spacing w:after="160" w:line="360" w:lineRule="auto"/>
-        <w:ind w:right="0"/>
-        <w:jc w:val="center"/>
-        <w:rPr>
-          <w:b/>
-          <w:sz w:val="28"/>
-        </w:rPr>
-      </w:pPr>
-    </w:p>
-    <w:p>
-      <w:pPr>
-        <w:spacing w:after="160" w:line="360" w:lineRule="auto"/>
-        <w:ind w:right="0"/>
-        <w:jc w:val="center"/>
-        <w:rPr>
-          <w:b/>
-          <w:sz w:val="28"/>
-        </w:rPr>
-      </w:pPr>
-    </w:p>
-    <w:p>
-      <w:pPr>
-        <w:spacing w:after="160" w:line="360" w:lineRule="auto"/>
-        <w:ind w:right="0"/>
-        <w:jc w:val="center"/>
-        <w:rPr>
-          <w:b/>
-          <w:sz w:val="28"/>
-        </w:rPr>
-      </w:pPr>
-    </w:p>
-    <w:p>
-      <w:pPr>
-        <w:spacing w:after="160" w:line="360" w:lineRule="auto"/>
-        <w:ind w:right="0"/>
-        <w:jc w:val="center"/>
-        <w:rPr>
-          <w:b/>
-          <w:sz w:val="28"/>
-        </w:rPr>
-      </w:pPr>
-    </w:p>
-    <w:p>
-      <w:pPr>
-        <w:spacing w:after="160" w:line="360" w:lineRule="auto"/>
-        <w:ind w:right="0"/>
-        <w:jc w:val="center"/>
-        <w:rPr>
-          <w:b/>
-          <w:sz w:val="28"/>
-        </w:rPr>
-      </w:pPr>
-    </w:p>
-    <w:p>
-      <w:pPr>
-        <w:spacing w:after="160" w:line="360" w:lineRule="auto"/>
-        <w:ind w:right="0"/>
-        <w:jc w:val="center"/>
-        <w:rPr>
-          <w:b/>
-          <w:sz w:val="28"/>
-        </w:rPr>
-      </w:pPr>
-      <w:r>
-        <w:rPr>
-          <w:b/>
-          <w:sz w:val="28"/>
-        </w:rPr>
-        <w:lastRenderedPageBreak/>
-        <w:t xml:space="preserve">LAMPIRAN </w:t>
-      </w:r>
-      <w:r>
-        <w:rPr>
-          <w:b/>
-          <w:sz w:val="28"/>
-        </w:rPr>
-        <w:t>6</w:t>
-      </w:r>
-      <w:r>
-        <w:rPr>
-          <w:b/>
-          <w:sz w:val="28"/>
-        </w:rPr>
-        <w:t xml:space="preserve"> : KOMPONEN </w:t>
-      </w:r>
-      <w:r>
-        <w:rPr>
-          <w:b/>
-          <w:sz w:val="28"/>
-        </w:rPr>
-        <w:t>HALAMAN LE</w:t>
-      </w:r>
-      <w:r>
-        <w:rPr>
-          <w:b/>
-          <w:sz w:val="28"/>
-        </w:rPr>
-        <w:t>VEL</w:t>
-      </w:r>
-    </w:p>
-    <w:p>
-      <w:pPr>
-        <w:spacing w:after="160" w:line="360" w:lineRule="auto"/>
-        <w:ind w:right="0"/>
-        <w:jc w:val="center"/>
-        <w:rPr>
-          <w:b/>
-          <w:sz w:val="28"/>
-        </w:rPr>
-      </w:pPr>
       <w:r>
         <w:rPr>
           <w:noProof/>
         </w:rPr>
         <w:drawing>
-          <wp:inline distT="0" distB="0" distL="0" distR="0" wp14:anchorId="5EB58732" wp14:editId="15B280F4">
-            <wp:extent cx="4352925" cy="904875"/>
-            <wp:effectExtent l="0" t="0" r="9525" b="9525"/>
-            <wp:docPr id="52" name="Picture 52"/>
+          <wp:inline distT="0" distB="0" distL="0" distR="0" wp14:anchorId="40F63B1A" wp14:editId="4A59D856">
+            <wp:extent cx="5731510" cy="1082675"/>
+            <wp:effectExtent l="0" t="0" r="2540" b="3175"/>
+            <wp:docPr id="47" name="Picture 47"/>
             <wp:cNvGraphicFramePr>
               <a:graphicFrameLocks xmlns:a="http://schemas.openxmlformats.org/drawingml/2006/main" noChangeAspect="1"/>
             </wp:cNvGraphicFramePr>
@@ -8150,7 +8828,7 @@
                   <pic:spPr>
                     <a:xfrm>
                       <a:off x="0" y="0"/>
-                      <a:ext cx="4352925" cy="904875"/>
+                      <a:ext cx="5731510" cy="1082675"/>
                     </a:xfrm>
                     <a:prstGeom prst="rect">
                       <a:avLst/>
@@ -8173,15 +8851,215 @@
           <w:sz w:val="28"/>
         </w:rPr>
       </w:pPr>
+    </w:p>
+    <w:p>
+      <w:pPr>
+        <w:spacing w:after="160" w:line="360" w:lineRule="auto"/>
+        <w:ind w:right="0"/>
+        <w:jc w:val="center"/>
+        <w:rPr>
+          <w:b/>
+          <w:sz w:val="28"/>
+        </w:rPr>
+      </w:pPr>
+    </w:p>
+    <w:p>
+      <w:pPr>
+        <w:spacing w:after="160" w:line="360" w:lineRule="auto"/>
+        <w:ind w:right="0"/>
+        <w:jc w:val="center"/>
+        <w:rPr>
+          <w:b/>
+          <w:sz w:val="28"/>
+        </w:rPr>
+      </w:pPr>
+    </w:p>
+    <w:p>
+      <w:pPr>
+        <w:spacing w:after="160" w:line="360" w:lineRule="auto"/>
+        <w:ind w:right="0"/>
+        <w:jc w:val="center"/>
+        <w:rPr>
+          <w:b/>
+          <w:sz w:val="28"/>
+        </w:rPr>
+      </w:pPr>
+    </w:p>
+    <w:p>
+      <w:pPr>
+        <w:spacing w:after="160" w:line="360" w:lineRule="auto"/>
+        <w:ind w:right="0"/>
+        <w:jc w:val="center"/>
+        <w:rPr>
+          <w:b/>
+          <w:sz w:val="28"/>
+        </w:rPr>
+      </w:pPr>
+    </w:p>
+    <w:p>
+      <w:pPr>
+        <w:spacing w:after="160" w:line="360" w:lineRule="auto"/>
+        <w:ind w:right="0"/>
+        <w:jc w:val="center"/>
+        <w:rPr>
+          <w:b/>
+          <w:sz w:val="28"/>
+        </w:rPr>
+      </w:pPr>
+    </w:p>
+    <w:p>
+      <w:pPr>
+        <w:spacing w:after="160" w:line="360" w:lineRule="auto"/>
+        <w:ind w:right="0"/>
+        <w:jc w:val="center"/>
+        <w:rPr>
+          <w:b/>
+          <w:sz w:val="28"/>
+        </w:rPr>
+      </w:pPr>
+    </w:p>
+    <w:p>
+      <w:pPr>
+        <w:spacing w:after="160" w:line="360" w:lineRule="auto"/>
+        <w:ind w:right="0"/>
+        <w:jc w:val="center"/>
+        <w:rPr>
+          <w:b/>
+          <w:sz w:val="28"/>
+        </w:rPr>
+      </w:pPr>
+    </w:p>
+    <w:p>
+      <w:pPr>
+        <w:spacing w:after="160" w:line="360" w:lineRule="auto"/>
+        <w:ind w:right="0"/>
+        <w:jc w:val="center"/>
+        <w:rPr>
+          <w:b/>
+          <w:sz w:val="28"/>
+        </w:rPr>
+      </w:pPr>
+    </w:p>
+    <w:p>
+      <w:pPr>
+        <w:spacing w:after="160" w:line="360" w:lineRule="auto"/>
+        <w:ind w:right="0"/>
+        <w:jc w:val="center"/>
+        <w:rPr>
+          <w:b/>
+          <w:sz w:val="28"/>
+        </w:rPr>
+      </w:pPr>
+    </w:p>
+    <w:p>
+      <w:pPr>
+        <w:spacing w:after="160" w:line="360" w:lineRule="auto"/>
+        <w:ind w:right="0"/>
+        <w:jc w:val="center"/>
+        <w:rPr>
+          <w:b/>
+          <w:sz w:val="28"/>
+        </w:rPr>
+      </w:pPr>
+    </w:p>
+    <w:p>
+      <w:pPr>
+        <w:spacing w:after="160" w:line="360" w:lineRule="auto"/>
+        <w:ind w:right="0"/>
+        <w:jc w:val="center"/>
+        <w:rPr>
+          <w:b/>
+          <w:sz w:val="28"/>
+        </w:rPr>
+      </w:pPr>
+    </w:p>
+    <w:p>
+      <w:pPr>
+        <w:spacing w:after="160" w:line="360" w:lineRule="auto"/>
+        <w:ind w:right="0"/>
+        <w:jc w:val="center"/>
+        <w:rPr>
+          <w:b/>
+          <w:sz w:val="28"/>
+        </w:rPr>
+      </w:pPr>
+    </w:p>
+    <w:p>
+      <w:pPr>
+        <w:spacing w:after="160" w:line="360" w:lineRule="auto"/>
+        <w:ind w:right="0"/>
+        <w:jc w:val="center"/>
+        <w:rPr>
+          <w:b/>
+          <w:sz w:val="28"/>
+        </w:rPr>
+      </w:pPr>
+    </w:p>
+    <w:p>
+      <w:pPr>
+        <w:spacing w:after="160" w:line="360" w:lineRule="auto"/>
+        <w:ind w:right="0"/>
+        <w:jc w:val="center"/>
+        <w:rPr>
+          <w:b/>
+          <w:sz w:val="28"/>
+        </w:rPr>
+      </w:pPr>
+      <w:r>
+        <w:rPr>
+          <w:b/>
+          <w:sz w:val="28"/>
+        </w:rPr>
+        <w:t xml:space="preserve">LAMPIRAN </w:t>
+      </w:r>
+      <w:r>
+        <w:rPr>
+          <w:b/>
+          <w:sz w:val="28"/>
+        </w:rPr>
+        <w:t>6</w:t>
+      </w:r>
+      <w:r>
+        <w:rPr>
+          <w:b/>
+          <w:sz w:val="28"/>
+        </w:rPr>
+        <w:t xml:space="preserve"> : KOMPONEN </w:t>
+      </w:r>
+      <w:r>
+        <w:rPr>
+          <w:b/>
+          <w:sz w:val="28"/>
+        </w:rPr>
+        <w:t>HALAMAN LE</w:t>
+      </w:r>
+      <w:r>
+        <w:rPr>
+          <w:b/>
+          <w:sz w:val="28"/>
+        </w:rPr>
+        <w:t>VEL</w:t>
+      </w:r>
+    </w:p>
+    <w:p>
+      <w:pPr>
+        <w:spacing w:after="160" w:line="360" w:lineRule="auto"/>
+        <w:ind w:right="0"/>
+        <w:jc w:val="center"/>
+        <w:rPr>
+          <w:b/>
+          <w:sz w:val="28"/>
+        </w:rPr>
+      </w:pPr>
       <w:r>
         <w:rPr>
           <w:noProof/>
         </w:rPr>
         <w:drawing>
-          <wp:inline distT="0" distB="0" distL="0" distR="0" wp14:anchorId="51A8AF9E" wp14:editId="6EB8CBBB">
-            <wp:extent cx="2143125" cy="1143000"/>
-            <wp:effectExtent l="0" t="0" r="9525" b="0"/>
-            <wp:docPr id="53" name="Picture 53"/>
+          <wp:inline distT="0" distB="0" distL="0" distR="0" wp14:anchorId="5EB58732" wp14:editId="15B280F4">
+            <wp:extent cx="4352925" cy="904875"/>
+            <wp:effectExtent l="0" t="0" r="9525" b="9525"/>
+            <wp:docPr id="52" name="Picture 52"/>
             <wp:cNvGraphicFramePr>
               <a:graphicFrameLocks xmlns:a="http://schemas.openxmlformats.org/drawingml/2006/main" noChangeAspect="1"/>
             </wp:cNvGraphicFramePr>
@@ -8201,7 +9079,7 @@
                   <pic:spPr>
                     <a:xfrm>
                       <a:off x="0" y="0"/>
-                      <a:ext cx="2143125" cy="1143000"/>
+                      <a:ext cx="4352925" cy="904875"/>
                     </a:xfrm>
                     <a:prstGeom prst="rect">
                       <a:avLst/>
@@ -8229,10 +9107,10 @@
           <w:noProof/>
         </w:rPr>
         <w:drawing>
-          <wp:inline distT="0" distB="0" distL="0" distR="0" wp14:anchorId="652BA19E" wp14:editId="558C7595">
-            <wp:extent cx="5731510" cy="730250"/>
-            <wp:effectExtent l="0" t="0" r="2540" b="0"/>
-            <wp:docPr id="48" name="Picture 48"/>
+          <wp:inline distT="0" distB="0" distL="0" distR="0" wp14:anchorId="51A8AF9E" wp14:editId="6EB8CBBB">
+            <wp:extent cx="2143125" cy="1143000"/>
+            <wp:effectExtent l="0" t="0" r="9525" b="0"/>
+            <wp:docPr id="53" name="Picture 53"/>
             <wp:cNvGraphicFramePr>
               <a:graphicFrameLocks xmlns:a="http://schemas.openxmlformats.org/drawingml/2006/main" noChangeAspect="1"/>
             </wp:cNvGraphicFramePr>
@@ -8252,7 +9130,7 @@
                   <pic:spPr>
                     <a:xfrm>
                       <a:off x="0" y="0"/>
-                      <a:ext cx="5731510" cy="730250"/>
+                      <a:ext cx="2143125" cy="1143000"/>
                     </a:xfrm>
                     <a:prstGeom prst="rect">
                       <a:avLst/>
@@ -8279,11 +9157,12 @@
         <w:rPr>
           <w:noProof/>
         </w:rPr>
+        <w:lastRenderedPageBreak/>
         <w:drawing>
-          <wp:inline distT="0" distB="0" distL="0" distR="0" wp14:anchorId="4925447D" wp14:editId="58CCC238">
-            <wp:extent cx="5731510" cy="778510"/>
-            <wp:effectExtent l="0" t="0" r="2540" b="2540"/>
-            <wp:docPr id="49" name="Picture 49"/>
+          <wp:inline distT="0" distB="0" distL="0" distR="0" wp14:anchorId="652BA19E" wp14:editId="558C7595">
+            <wp:extent cx="5731510" cy="730250"/>
+            <wp:effectExtent l="0" t="0" r="2540" b="0"/>
+            <wp:docPr id="48" name="Picture 48"/>
             <wp:cNvGraphicFramePr>
               <a:graphicFrameLocks xmlns:a="http://schemas.openxmlformats.org/drawingml/2006/main" noChangeAspect="1"/>
             </wp:cNvGraphicFramePr>
@@ -8303,7 +9182,7 @@
                   <pic:spPr>
                     <a:xfrm>
                       <a:off x="0" y="0"/>
-                      <a:ext cx="5731510" cy="778510"/>
+                      <a:ext cx="5731510" cy="730250"/>
                     </a:xfrm>
                     <a:prstGeom prst="rect">
                       <a:avLst/>
@@ -8331,10 +9210,10 @@
           <w:noProof/>
         </w:rPr>
         <w:drawing>
-          <wp:inline distT="0" distB="0" distL="0" distR="0" wp14:anchorId="776D2516" wp14:editId="50E2E917">
-            <wp:extent cx="5731510" cy="718820"/>
-            <wp:effectExtent l="0" t="0" r="2540" b="5080"/>
-            <wp:docPr id="50" name="Picture 50"/>
+          <wp:inline distT="0" distB="0" distL="0" distR="0" wp14:anchorId="4925447D" wp14:editId="58CCC238">
+            <wp:extent cx="5731510" cy="778510"/>
+            <wp:effectExtent l="0" t="0" r="2540" b="2540"/>
+            <wp:docPr id="49" name="Picture 49"/>
             <wp:cNvGraphicFramePr>
               <a:graphicFrameLocks xmlns:a="http://schemas.openxmlformats.org/drawingml/2006/main" noChangeAspect="1"/>
             </wp:cNvGraphicFramePr>
@@ -8354,7 +9233,7 @@
                   <pic:spPr>
                     <a:xfrm>
                       <a:off x="0" y="0"/>
-                      <a:ext cx="5731510" cy="718820"/>
+                      <a:ext cx="5731510" cy="778510"/>
                     </a:xfrm>
                     <a:prstGeom prst="rect">
                       <a:avLst/>
@@ -8382,10 +9261,10 @@
           <w:noProof/>
         </w:rPr>
         <w:drawing>
-          <wp:inline distT="0" distB="0" distL="0" distR="0" wp14:anchorId="1B849841" wp14:editId="0C45520C">
-            <wp:extent cx="5731510" cy="725805"/>
-            <wp:effectExtent l="0" t="0" r="2540" b="0"/>
-            <wp:docPr id="51" name="Picture 51"/>
+          <wp:inline distT="0" distB="0" distL="0" distR="0" wp14:anchorId="776D2516" wp14:editId="50E2E917">
+            <wp:extent cx="5731510" cy="718820"/>
+            <wp:effectExtent l="0" t="0" r="2540" b="5080"/>
+            <wp:docPr id="50" name="Picture 50"/>
             <wp:cNvGraphicFramePr>
               <a:graphicFrameLocks xmlns:a="http://schemas.openxmlformats.org/drawingml/2006/main" noChangeAspect="1"/>
             </wp:cNvGraphicFramePr>
@@ -8405,6 +9284,57 @@
                   <pic:spPr>
                     <a:xfrm>
                       <a:off x="0" y="0"/>
+                      <a:ext cx="5731510" cy="718820"/>
+                    </a:xfrm>
+                    <a:prstGeom prst="rect">
+                      <a:avLst/>
+                    </a:prstGeom>
+                  </pic:spPr>
+                </pic:pic>
+              </a:graphicData>
+            </a:graphic>
+          </wp:inline>
+        </w:drawing>
+      </w:r>
+    </w:p>
+    <w:p>
+      <w:pPr>
+        <w:spacing w:after="160" w:line="360" w:lineRule="auto"/>
+        <w:ind w:right="0"/>
+        <w:jc w:val="center"/>
+        <w:rPr>
+          <w:b/>
+          <w:sz w:val="28"/>
+        </w:rPr>
+      </w:pPr>
+      <w:r>
+        <w:rPr>
+          <w:noProof/>
+        </w:rPr>
+        <w:drawing>
+          <wp:inline distT="0" distB="0" distL="0" distR="0" wp14:anchorId="1B849841" wp14:editId="0C45520C">
+            <wp:extent cx="5731510" cy="725805"/>
+            <wp:effectExtent l="0" t="0" r="2540" b="0"/>
+            <wp:docPr id="51" name="Picture 51"/>
+            <wp:cNvGraphicFramePr>
+              <a:graphicFrameLocks xmlns:a="http://schemas.openxmlformats.org/drawingml/2006/main" noChangeAspect="1"/>
+            </wp:cNvGraphicFramePr>
+            <a:graphic xmlns:a="http://schemas.openxmlformats.org/drawingml/2006/main">
+              <a:graphicData uri="http://schemas.openxmlformats.org/drawingml/2006/picture">
+                <pic:pic xmlns:pic="http://schemas.openxmlformats.org/drawingml/2006/picture">
+                  <pic:nvPicPr>
+                    <pic:cNvPr id="1" name=""/>
+                    <pic:cNvPicPr/>
+                  </pic:nvPicPr>
+                  <pic:blipFill>
+                    <a:blip r:embed="rId32"/>
+                    <a:stretch>
+                      <a:fillRect/>
+                    </a:stretch>
+                  </pic:blipFill>
+                  <pic:spPr>
+                    <a:xfrm>
+                      <a:off x="0" y="0"/>
                       <a:ext cx="5731510" cy="725805"/>
                     </a:xfrm>
                     <a:prstGeom prst="rect">
@@ -8451,7 +9381,7 @@
 </file>
 
 <file path=word/endnotes.xml><?xml version="1.0" encoding="utf-8"?>
-<w:endnotes xmlns:wpc="http://schemas.microsoft.com/office/word/2010/wordprocessingCanvas" xmlns:cx="http://schemas.microsoft.com/office/drawing/2014/chartex" xmlns:cx1="http://schemas.microsoft.com/office/drawing/2015/9/8/chartex" xmlns:cx2="http://schemas.microsoft.com/office/drawing/2015/10/21/chartex" xmlns:cx3="http://schemas.microsoft.com/office/drawing/2016/5/9/chartex" xmlns:cx4="http://schemas.microsoft.com/office/drawing/2016/5/10/chartex" xmlns:cx5="http://schemas.microsoft.com/office/drawing/2016/5/11/chartex" xmlns:mc="http://schemas.openxmlformats.org/markup-compatibility/2006" xmlns:o="urn:schemas-microsoft-com:office:office" xmlns:r="http://schemas.openxmlformats.org/officeDocument/2006/relationships" xmlns:m="http://schemas.openxmlformats.org/officeDocument/2006/math" xmlns:v="urn:schemas-microsoft-com:vml" xmlns:wp14="http://schemas.microsoft.com/office/word/2010/wordprocessingDrawing" xmlns:wp="http://schemas.openxmlformats.org/drawingml/2006/wordprocessingDrawing" xmlns:w10="urn:schemas-microsoft-com:office:word" xmlns:w="http://schemas.openxmlformats.org/wordprocessingml/2006/main" xmlns:w14="http://schemas.microsoft.com/office/word/2010/wordml" xmlns:w15="http://schemas.microsoft.com/office/word/2012/wordml" xmlns:w16se="http://schemas.microsoft.com/office/word/2015/wordml/symex" xmlns:wpg="http://schemas.microsoft.com/office/word/2010/wordprocessingGroup" xmlns:wpi="http://schemas.microsoft.com/office/word/2010/wordprocessingInk" xmlns:wne="http://schemas.microsoft.com/office/word/2006/wordml" xmlns:wps="http://schemas.microsoft.com/office/word/2010/wordprocessingShape" mc:Ignorable="w14 w15 w16se wp14">
+<w:endnotes xmlns:wpc="http://schemas.microsoft.com/office/word/2010/wordprocessingCanvas" xmlns:mc="http://schemas.openxmlformats.org/markup-compatibility/2006" xmlns:o="urn:schemas-microsoft-com:office:office" xmlns:r="http://schemas.openxmlformats.org/officeDocument/2006/relationships" xmlns:m="http://schemas.openxmlformats.org/officeDocument/2006/math" xmlns:v="urn:schemas-microsoft-com:vml" xmlns:wp14="http://schemas.microsoft.com/office/word/2010/wordprocessingDrawing" xmlns:wp="http://schemas.openxmlformats.org/drawingml/2006/wordprocessingDrawing" xmlns:w10="urn:schemas-microsoft-com:office:word" xmlns:w="http://schemas.openxmlformats.org/wordprocessingml/2006/main" xmlns:w14="http://schemas.microsoft.com/office/word/2010/wordml" xmlns:w15="http://schemas.microsoft.com/office/word/2012/wordml" xmlns:wpg="http://schemas.microsoft.com/office/word/2010/wordprocessingGroup" xmlns:wpi="http://schemas.microsoft.com/office/word/2010/wordprocessingInk" xmlns:wne="http://schemas.microsoft.com/office/word/2006/wordml" xmlns:wps="http://schemas.microsoft.com/office/word/2010/wordprocessingShape" mc:Ignorable="w14 w15 wp14">
   <w:endnote w:type="separator" w:id="-1">
     <w:p>
       <w:pPr>
@@ -8476,7 +9406,7 @@
 </file>
 
 <file path=word/footnotes.xml><?xml version="1.0" encoding="utf-8"?>
-<w:footnotes xmlns:wpc="http://schemas.microsoft.com/office/word/2010/wordprocessingCanvas" xmlns:cx="http://schemas.microsoft.com/office/drawing/2014/chartex" xmlns:cx1="http://schemas.microsoft.com/office/drawing/2015/9/8/chartex" xmlns:cx2="http://schemas.microsoft.com/office/drawing/2015/10/21/chartex" xmlns:cx3="http://schemas.microsoft.com/office/drawing/2016/5/9/chartex" xmlns:cx4="http://schemas.microsoft.com/office/drawing/2016/5/10/chartex" xmlns:cx5="http://schemas.microsoft.com/office/drawing/2016/5/11/chartex" xmlns:mc="http://schemas.openxmlformats.org/markup-compatibility/2006" xmlns:o="urn:schemas-microsoft-com:office:office" xmlns:r="http://schemas.openxmlformats.org/officeDocument/2006/relationships" xmlns:m="http://schemas.openxmlformats.org/officeDocument/2006/math" xmlns:v="urn:schemas-microsoft-com:vml" xmlns:wp14="http://schemas.microsoft.com/office/word/2010/wordprocessingDrawing" xmlns:wp="http://schemas.openxmlformats.org/drawingml/2006/wordprocessingDrawing" xmlns:w10="urn:schemas-microsoft-com:office:word" xmlns:w="http://schemas.openxmlformats.org/wordprocessingml/2006/main" xmlns:w14="http://schemas.microsoft.com/office/word/2010/wordml" xmlns:w15="http://schemas.microsoft.com/office/word/2012/wordml" xmlns:w16se="http://schemas.microsoft.com/office/word/2015/wordml/symex" xmlns:wpg="http://schemas.microsoft.com/office/word/2010/wordprocessingGroup" xmlns:wpi="http://schemas.microsoft.com/office/word/2010/wordprocessingInk" xmlns:wne="http://schemas.microsoft.com/office/word/2006/wordml" xmlns:wps="http://schemas.microsoft.com/office/word/2010/wordprocessingShape" mc:Ignorable="w14 w15 w16se wp14">
+<w:footnotes xmlns:wpc="http://schemas.microsoft.com/office/word/2010/wordprocessingCanvas" xmlns:mc="http://schemas.openxmlformats.org/markup-compatibility/2006" xmlns:o="urn:schemas-microsoft-com:office:office" xmlns:r="http://schemas.openxmlformats.org/officeDocument/2006/relationships" xmlns:m="http://schemas.openxmlformats.org/officeDocument/2006/math" xmlns:v="urn:schemas-microsoft-com:vml" xmlns:wp14="http://schemas.microsoft.com/office/word/2010/wordprocessingDrawing" xmlns:wp="http://schemas.openxmlformats.org/drawingml/2006/wordprocessingDrawing" xmlns:w10="urn:schemas-microsoft-com:office:word" xmlns:w="http://schemas.openxmlformats.org/wordprocessingml/2006/main" xmlns:w14="http://schemas.microsoft.com/office/word/2010/wordml" xmlns:w15="http://schemas.microsoft.com/office/word/2012/wordml" xmlns:wpg="http://schemas.microsoft.com/office/word/2010/wordprocessingGroup" xmlns:wpi="http://schemas.microsoft.com/office/word/2010/wordprocessingInk" xmlns:wne="http://schemas.microsoft.com/office/word/2006/wordml" xmlns:wps="http://schemas.microsoft.com/office/word/2010/wordprocessingShape" mc:Ignorable="w14 w15 wp14">
   <w:footnote w:type="separator" w:id="-1">
     <w:p>
       <w:pPr>
@@ -8501,7 +9431,7 @@
 </file>
 
 <file path=word/numbering.xml><?xml version="1.0" encoding="utf-8"?>
-<w:numbering xmlns:wpc="http://schemas.microsoft.com/office/word/2010/wordprocessingCanvas" xmlns:cx="http://schemas.microsoft.com/office/drawing/2014/chartex" xmlns:cx1="http://schemas.microsoft.com/office/drawing/2015/9/8/chartex" xmlns:cx2="http://schemas.microsoft.com/office/drawing/2015/10/21/chartex" xmlns:cx3="http://schemas.microsoft.com/office/drawing/2016/5/9/chartex" xmlns:cx4="http://schemas.microsoft.com/office/drawing/2016/5/10/chartex" xmlns:cx5="http://schemas.microsoft.com/office/drawing/2016/5/11/chartex" xmlns:mc="http://schemas.openxmlformats.org/markup-compatibility/2006" xmlns:o="urn:schemas-microsoft-com:office:office" xmlns:r="http://schemas.openxmlformats.org/officeDocument/2006/relationships" xmlns:m="http://schemas.openxmlformats.org/officeDocument/2006/math" xmlns:v="urn:schemas-microsoft-com:vml" xmlns:wp14="http://schemas.microsoft.com/office/word/2010/wordprocessingDrawing" xmlns:wp="http://schemas.openxmlformats.org/drawingml/2006/wordprocessingDrawing" xmlns:w10="urn:schemas-microsoft-com:office:word" xmlns:w="http://schemas.openxmlformats.org/wordprocessingml/2006/main" xmlns:w14="http://schemas.microsoft.com/office/word/2010/wordml" xmlns:w15="http://schemas.microsoft.com/office/word/2012/wordml" xmlns:w16se="http://schemas.microsoft.com/office/word/2015/wordml/symex" xmlns:wpg="http://schemas.microsoft.com/office/word/2010/wordprocessingGroup" xmlns:wpi="http://schemas.microsoft.com/office/word/2010/wordprocessingInk" xmlns:wne="http://schemas.microsoft.com/office/word/2006/wordml" xmlns:wps="http://schemas.microsoft.com/office/word/2010/wordprocessingShape" mc:Ignorable="w14 w15 w16se wp14">
+<w:numbering xmlns:wpc="http://schemas.microsoft.com/office/word/2010/wordprocessingCanvas" xmlns:mc="http://schemas.openxmlformats.org/markup-compatibility/2006" xmlns:o="urn:schemas-microsoft-com:office:office" xmlns:r="http://schemas.openxmlformats.org/officeDocument/2006/relationships" xmlns:m="http://schemas.openxmlformats.org/officeDocument/2006/math" xmlns:v="urn:schemas-microsoft-com:vml" xmlns:wp14="http://schemas.microsoft.com/office/word/2010/wordprocessingDrawing" xmlns:wp="http://schemas.openxmlformats.org/drawingml/2006/wordprocessingDrawing" xmlns:w10="urn:schemas-microsoft-com:office:word" xmlns:w="http://schemas.openxmlformats.org/wordprocessingml/2006/main" xmlns:w14="http://schemas.microsoft.com/office/word/2010/wordml" xmlns:w15="http://schemas.microsoft.com/office/word/2012/wordml" xmlns:wpg="http://schemas.microsoft.com/office/word/2010/wordprocessingGroup" xmlns:wpi="http://schemas.microsoft.com/office/word/2010/wordprocessingInk" xmlns:wne="http://schemas.microsoft.com/office/word/2006/wordml" xmlns:wps="http://schemas.microsoft.com/office/word/2010/wordprocessingShape" mc:Ignorable="w14 w15 wp14">
   <w:abstractNum w:abstractNumId="0" w15:restartNumberingAfterBreak="0">
     <w:nsid w:val="05F8276B"/>
     <w:multiLevelType w:val="multilevel"/>
@@ -11052,7 +11982,7 @@
 </file>
 
 <file path=word/styles.xml><?xml version="1.0" encoding="utf-8"?>
-<w:styles xmlns:mc="http://schemas.openxmlformats.org/markup-compatibility/2006" xmlns:r="http://schemas.openxmlformats.org/officeDocument/2006/relationships" xmlns:w="http://schemas.openxmlformats.org/wordprocessingml/2006/main" xmlns:w14="http://schemas.microsoft.com/office/word/2010/wordml" xmlns:w15="http://schemas.microsoft.com/office/word/2012/wordml" xmlns:w16se="http://schemas.microsoft.com/office/word/2015/wordml/symex" mc:Ignorable="w14 w15 w16se">
+<w:styles xmlns:mc="http://schemas.openxmlformats.org/markup-compatibility/2006" xmlns:r="http://schemas.openxmlformats.org/officeDocument/2006/relationships" xmlns:w="http://schemas.openxmlformats.org/wordprocessingml/2006/main" xmlns:w14="http://schemas.microsoft.com/office/word/2010/wordml" xmlns:w15="http://schemas.microsoft.com/office/word/2012/wordml" mc:Ignorable="w14 w15">
   <w:docDefaults>
     <w:rPrDefault>
       <w:rPr>
@@ -11068,7 +11998,7 @@
       </w:pPr>
     </w:pPrDefault>
   </w:docDefaults>
-  <w:latentStyles w:defLockedState="0" w:defUIPriority="99" w:defSemiHidden="0" w:defUnhideWhenUsed="0" w:defQFormat="0" w:count="374">
+  <w:latentStyles w:defLockedState="0" w:defUIPriority="99" w:defSemiHidden="0" w:defUnhideWhenUsed="0" w:defQFormat="0" w:count="371">
     <w:lsdException w:name="Normal" w:uiPriority="0" w:qFormat="1"/>
     <w:lsdException w:name="heading 1" w:uiPriority="9" w:qFormat="1"/>
     <w:lsdException w:name="heading 2" w:semiHidden="1" w:uiPriority="9" w:unhideWhenUsed="1" w:qFormat="1"/>
@@ -11440,9 +12370,6 @@
     <w:lsdException w:name="List Table 5 Dark Accent 6" w:uiPriority="50"/>
     <w:lsdException w:name="List Table 6 Colorful Accent 6" w:uiPriority="51"/>
     <w:lsdException w:name="List Table 7 Colorful Accent 6" w:uiPriority="52"/>
-    <w:lsdException w:name="Mention" w:semiHidden="1" w:unhideWhenUsed="1"/>
-    <w:lsdException w:name="Smart Hyperlink" w:semiHidden="1" w:unhideWhenUsed="1"/>
-    <w:lsdException w:name="Hashtag" w:semiHidden="1" w:unhideWhenUsed="1"/>
   </w:latentStyles>
   <w:style w:type="paragraph" w:default="1" w:styleId="Normal">
     <w:name w:val="Normal"/>
@@ -12012,7 +12939,7 @@
 </file>
 
 <file path=customXml/itemProps1.xml><?xml version="1.0" encoding="utf-8"?>
-<ds:datastoreItem xmlns:ds="http://schemas.openxmlformats.org/officeDocument/2006/customXml" ds:itemID="{3B1B44FF-4A61-42C0-AB12-FEA0E5E58A79}">
+<ds:datastoreItem xmlns:ds="http://schemas.openxmlformats.org/officeDocument/2006/customXml" ds:itemID="{1025E045-7258-4455-A8D3-78E0A6B04F07}">
   <ds:schemaRefs>
     <ds:schemaRef ds:uri="http://schemas.openxmlformats.org/officeDocument/2006/bibliography"/>
   </ds:schemaRefs>

</xml_diff>